<commit_message>
Flyttet dokumenter, og lagt til bilder av diagrammene våre i mappestrukturen
</commit_message>
<xml_diff>
--- a/Dokumentasjon_ParkX.docx
+++ b/Dokumentasjon_ParkX.docx
@@ -174,7 +174,6 @@
                       <w:t xml:space="preserve">Joakim Jensen, Mathias Ernest Thomas Nygaard </w:t>
                     </w:r>
                     <w:proofErr w:type="spellStart"/>
-                    <w:proofErr w:type="gramStart"/>
                     <w:r>
                       <w:rPr>
                         <w:i/>
@@ -194,18 +193,7 @@
                         <w:sz w:val="32"/>
                         <w:szCs w:val="32"/>
                       </w:rPr>
-                      <w:t xml:space="preserve">,   </w:t>
-                    </w:r>
-                    <w:proofErr w:type="gramEnd"/>
-                    <w:r>
-                      <w:rPr>
-                        <w:i/>
-                        <w:iCs/>
-                        <w:color w:val="2F5496" w:themeColor="accent1" w:themeShade="BF"/>
-                        <w:sz w:val="32"/>
-                        <w:szCs w:val="32"/>
-                      </w:rPr>
-                      <w:t xml:space="preserve">Michal </w:t>
+                      <w:t xml:space="preserve">,   Michal </w:t>
                     </w:r>
                     <w:proofErr w:type="spellStart"/>
                     <w:r>
@@ -2752,15 +2740,7 @@
     </w:p>
     <w:p>
       <w:r>
-        <w:t xml:space="preserve">Prototypen vår løser oppgaven vår ved å ta for seg de viktigste kravene i et </w:t>
-      </w:r>
-      <w:proofErr w:type="gramStart"/>
-      <w:r>
-        <w:t>MVP format</w:t>
-      </w:r>
-      <w:proofErr w:type="gramEnd"/>
-      <w:r>
-        <w:t xml:space="preserve"> og viser hvordan vi kunne gått videre med flere løsninger som til slutt kunne lede til en versjon av produktet som ville være klart for distribusjon. Du vil senere i dokumentasjonen kunne lese om krav-spesifikasjonen vi skrev og se hvordan den endelige MVPen vi skrev samsvarer med disse kravene og hvilke krav vi ville videreført i senere oppdateringer.</w:t>
+        <w:t>Prototypen vår løser oppgaven vår ved å ta for seg de viktigste kravene i et MVP format og viser hvordan vi kunne gått videre med flere løsninger som til slutt kunne lede til en versjon av produktet som ville være klart for distribusjon. Du vil senere i dokumentasjonen kunne lese om krav-spesifikasjonen vi skrev og se hvordan den endelige MVPen vi skrev samsvarer med disse kravene og hvilke krav vi ville videreført i senere oppdateringer.</w:t>
       </w:r>
     </w:p>
     <w:p>
@@ -2793,15 +2773,7 @@
       </w:r>
       <w:proofErr w:type="spellEnd"/>
       <w:r>
-        <w:t xml:space="preserve"> funksjoner og systemer for å feste funksjoner til dette grafiske rammeverket, pris kalkulatorer og lister over alle tilgjengelige parkeringer. Til slutt så har vi </w:t>
-      </w:r>
-      <w:proofErr w:type="gramStart"/>
-      <w:r>
-        <w:t>integrert</w:t>
-      </w:r>
-      <w:proofErr w:type="gramEnd"/>
-      <w:r>
-        <w:t xml:space="preserve"> et slags form for </w:t>
+        <w:t xml:space="preserve"> funksjoner og systemer for å feste funksjoner til dette grafiske rammeverket, pris kalkulatorer og lister over alle tilgjengelige parkeringer. Til slutt så har vi integrert et slags form for </w:t>
       </w:r>
       <w:r>
         <w:t>betalingssystem</w:t>
@@ -2836,15 +2808,7 @@
       </w:r>
       <w:proofErr w:type="spellEnd"/>
       <w:r>
-        <w:t xml:space="preserve"> har utgått. Vi ser ingen åpenbar løsning for hvordan dette kunne blitt </w:t>
-      </w:r>
-      <w:proofErr w:type="gramStart"/>
-      <w:r>
-        <w:t>integrert</w:t>
-      </w:r>
-      <w:proofErr w:type="gramEnd"/>
-      <w:r>
-        <w:t xml:space="preserve"> i systemet vårt. Den beste løsningen ville nok være å hyre inn ett privat selskap som spesialiserer i den typen arbeid for en løsning på dette problemet.</w:t>
+        <w:t xml:space="preserve"> har utgått. Vi ser ingen åpenbar løsning for hvordan dette kunne blitt integrert i systemet vårt. Den beste løsningen ville nok være å hyre inn ett privat selskap som spesialiserer i den typen arbeid for en løsning på dette problemet.</w:t>
       </w:r>
     </w:p>
     <w:p>
@@ -2953,15 +2917,7 @@
         <w:t xml:space="preserve">Her følger noen userstories skrevet i starten av planleggingsfasen. </w:t>
       </w:r>
       <w:r>
-        <w:t xml:space="preserve">Disse brukerhistoriene har tatt utgangspunkt i det ferdige systemet. Brukerhistoriene er brukt for å finne krav til systemet og få en overenstemmelse om hvordan systemet skal fungere og se ut. Siden prototypen i systemet kun er en MVP er det flere av funksjonene beskrevet her som ikke er med, men vi har </w:t>
-      </w:r>
-      <w:proofErr w:type="gramStart"/>
-      <w:r>
-        <w:t>fokusert</w:t>
-      </w:r>
-      <w:proofErr w:type="gramEnd"/>
-      <w:r>
-        <w:t xml:space="preserve"> på å bygge opp kjernesystemet, og få frem de viktigste funksjonene i systemet. Vurderingen i forhold til hva som er tatt med og ikke finnes i estimat delen under «Krav».</w:t>
+        <w:t>Disse brukerhistoriene har tatt utgangspunkt i det ferdige systemet. Brukerhistoriene er brukt for å finne krav til systemet og få en overenstemmelse om hvordan systemet skal fungere og se ut. Siden prototypen i systemet kun er en MVP er det flere av funksjonene beskrevet her som ikke er med, men vi har fokusert på å bygge opp kjernesystemet, og få frem de viktigste funksjonene i systemet. Vurderingen i forhold til hva som er tatt med og ikke finnes i estimat delen under «Krav».</w:t>
       </w:r>
     </w:p>
     <w:p>
@@ -3104,23 +3060,7 @@
       </w:r>
       <w:proofErr w:type="spellEnd"/>
       <w:r>
-        <w:t xml:space="preserve">. I toppen av venstre hjørne er det en knapp som sier avbryt. Om Peter klikker denne, kommer han tilbake til vis parkerings </w:t>
-      </w:r>
-      <w:proofErr w:type="gramStart"/>
-      <w:r>
-        <w:t>liste vinduet</w:t>
-      </w:r>
-      <w:proofErr w:type="gramEnd"/>
-      <w:r>
-        <w:t xml:space="preserve">. Nede i høyre hjørne på siden, er det en knapp som sier legg til. Om Peter </w:t>
-      </w:r>
-      <w:proofErr w:type="gramStart"/>
-      <w:r>
-        <w:t>klikker</w:t>
-      </w:r>
-      <w:proofErr w:type="gramEnd"/>
-      <w:r>
-        <w:t xml:space="preserve"> denne og ikke har fylt ut alle feltene, blir bedt om å fylle dem ut. Hvis alle felter er blitt lagt inn, blir han sendt til listen over sine parkeringsplasser.</w:t>
+        <w:t>. I toppen av venstre hjørne er det en knapp som sier avbryt. Om Peter klikker denne, kommer han tilbake til vis parkerings liste vinduet. Nede i høyre hjørne på siden, er det en knapp som sier legg til. Om Peter klikker denne og ikke har fylt ut alle feltene, blir bedt om å fylle dem ut. Hvis alle felter er blitt lagt inn, blir han sendt til listen over sine parkeringsplasser.</w:t>
       </w:r>
     </w:p>
     <w:p>
@@ -3139,15 +3079,7 @@
         <w:ind w:left="708"/>
       </w:pPr>
       <w:r>
-        <w:t xml:space="preserve">Olav er på vei til Oslo, og har planer om å bruke ParkX til å leie en parkeringsplass. Olav åpner appen og blir møtt av en sexy meny. Her trykker han på lei en parkeringsplass. Han blir da møtt av en </w:t>
-      </w:r>
-      <w:proofErr w:type="gramStart"/>
-      <w:r>
-        <w:t>søke meny</w:t>
-      </w:r>
-      <w:proofErr w:type="gramEnd"/>
-      <w:r>
-        <w:t xml:space="preserve"> som ber han skrive inn en adresse eller by. Olav skriver inn Oslo og trykker knappen søk. Deretter kommer det opp en liste over parkeringsplasser i Oslo.</w:t>
+        <w:t>Olav er på vei til Oslo, og har planer om å bruke ParkX til å leie en parkeringsplass. Olav åpner appen og blir møtt av en sexy meny. Her trykker han på lei en parkeringsplass. Han blir da møtt av en søke meny som ber han skrive inn en adresse eller by. Olav skriver inn Oslo og trykker knappen søk. Deretter kommer det opp en liste over parkeringsplasser i Oslo.</w:t>
       </w:r>
     </w:p>
     <w:p>
@@ -3252,17 +3184,12 @@
         <w:t>/</w:t>
       </w:r>
       <w:proofErr w:type="spellStart"/>
-      <w:proofErr w:type="gramStart"/>
       <w:r>
         <w:t>waze</w:t>
       </w:r>
       <w:proofErr w:type="spellEnd"/>
       <w:r>
-        <w:t>(</w:t>
-      </w:r>
-      <w:proofErr w:type="gramEnd"/>
-      <w:r>
-        <w:t>eller lignende software). Når jeg kommer fram så vil jeg få en prompt om å sette tid for parkeringen, men denne kan jeg enten utvide eller minske i etterkant. Jeg kan nå gå ifra bilen min uten å tenke for mye på tiden siden jeg vil få en push-notifikasjon når parkeringen snart er over.</w:t>
+        <w:t>(eller lignende software). Når jeg kommer fram så vil jeg få en prompt om å sette tid for parkeringen, men denne kan jeg enten utvide eller minske i etterkant. Jeg kan nå gå ifra bilen min uten å tenke for mye på tiden siden jeg vil få en push-notifikasjon når parkeringen snart er over.</w:t>
       </w:r>
     </w:p>
     <w:p>
@@ -3434,14 +3361,9 @@
       </w:r>
       <w:proofErr w:type="spellStart"/>
       <w:r>
-        <w:t>kivy-</w:t>
-      </w:r>
-      <w:proofErr w:type="gramStart"/>
-      <w:r>
-        <w:t>dep.angle</w:t>
+        <w:t>kivy-dep.angle</w:t>
       </w:r>
       <w:proofErr w:type="spellEnd"/>
-      <w:proofErr w:type="gramEnd"/>
       <w:r>
         <w:t xml:space="preserve">, </w:t>
       </w:r>
@@ -3650,13 +3572,8 @@
       </w:r>
       <w:proofErr w:type="spellEnd"/>
       <w:r>
-        <w:t xml:space="preserve"> skal maks ta 3 sekunder i nettbasert </w:t>
-      </w:r>
-      <w:proofErr w:type="gramStart"/>
-      <w:r>
-        <w:t>løsning .</w:t>
-      </w:r>
-      <w:proofErr w:type="gramEnd"/>
+        <w:t xml:space="preserve"> skal maks ta 3 sekunder i nettbasert løsning .</w:t>
+      </w:r>
     </w:p>
     <w:p>
       <w:pPr>
@@ -15325,15 +15242,7 @@
       </w:r>
       <w:proofErr w:type="spellEnd"/>
       <w:r>
-        <w:t xml:space="preserve"> og </w:t>
-      </w:r>
-      <w:proofErr w:type="gramStart"/>
-      <w:r>
-        <w:t>klikke</w:t>
-      </w:r>
-      <w:proofErr w:type="gramEnd"/>
-      <w:r>
-        <w:t xml:space="preserve"> run. Eller så kan du åpne “test” mappen i </w:t>
+        <w:t xml:space="preserve"> og klikke run. Eller så kan du åpne “test” mappen i </w:t>
       </w:r>
       <w:proofErr w:type="spellStart"/>
       <w:r>
@@ -15368,17 +15277,12 @@
         <w:t xml:space="preserve">, i den menyen så kan du klikke på «Edit </w:t>
       </w:r>
       <w:proofErr w:type="spellStart"/>
-      <w:proofErr w:type="gramStart"/>
       <w:r>
         <w:t>Configurations</w:t>
       </w:r>
       <w:proofErr w:type="spellEnd"/>
       <w:r>
-        <w:t>...</w:t>
-      </w:r>
-      <w:proofErr w:type="gramEnd"/>
-      <w:r>
-        <w:t xml:space="preserve">». Dette åpner et nytt vindu der du kan klikke på «+» tegnet øverst til venstre, i den menyen den åpner kan du </w:t>
+        <w:t xml:space="preserve">...». Dette åpner et nytt vindu der du kan klikke på «+» tegnet øverst til venstre, i den menyen den åpner kan du </w:t>
       </w:r>
       <w:proofErr w:type="spellStart"/>
       <w:r>
@@ -15614,55 +15518,23 @@
       </w:r>
       <w:proofErr w:type="spellEnd"/>
       <w:r>
-        <w:t xml:space="preserve"> aktiverer funksjoner i klassen kalt </w:t>
+        <w:t xml:space="preserve"> aktiverer funksjoner i klassen kalt ParkingController (mer om denne under). Disse funksjoner vil ofte aktiverer andre funksjoner i </w:t>
       </w:r>
       <w:proofErr w:type="spellStart"/>
       <w:r>
-        <w:t>ParkingController</w:t>
+        <w:t>ListRepository</w:t>
       </w:r>
       <w:proofErr w:type="spellEnd"/>
       <w:r>
-        <w:t xml:space="preserve"> (mer om denne under). Disse funksjoner vil ofte aktiverer andre funksjoner i </w:t>
+        <w:t xml:space="preserve"> som gjør at ParkingController får en parkeringsplass eller en liste med parkeringsplasser. Deretter vil ParkingController returnerer disse til </w:t>
       </w:r>
       <w:proofErr w:type="spellStart"/>
       <w:r>
-        <w:t>ListRepository</w:t>
+        <w:t>Gui</w:t>
       </w:r>
       <w:proofErr w:type="spellEnd"/>
       <w:r>
-        <w:t xml:space="preserve"> som gjør at </w:t>
-      </w:r>
-      <w:proofErr w:type="spellStart"/>
-      <w:r>
-        <w:t>ParkingController</w:t>
-      </w:r>
-      <w:proofErr w:type="spellEnd"/>
-      <w:r>
-        <w:t xml:space="preserve"> får en parkeringsplass eller en liste med parkeringsplasser. Deretter vil </w:t>
-      </w:r>
-      <w:proofErr w:type="spellStart"/>
-      <w:r>
-        <w:t>ParkingController</w:t>
-      </w:r>
-      <w:proofErr w:type="spellEnd"/>
-      <w:r>
-        <w:t xml:space="preserve"> returnerer disse til </w:t>
-      </w:r>
-      <w:proofErr w:type="spellStart"/>
-      <w:r>
-        <w:t>Gui</w:t>
-      </w:r>
-      <w:proofErr w:type="spellEnd"/>
-      <w:r>
-        <w:t xml:space="preserve">, som da kan bygge opp siden utfra denne data. Andre knapper som «Bekreft» knappen som ses på siden hvor man bekrefter at man vil leie parkeringen(figur2). Vil i tillegg til å bytte side også aktiverer funksjoner i </w:t>
-      </w:r>
-      <w:proofErr w:type="spellStart"/>
-      <w:r>
-        <w:t>ParkingController</w:t>
-      </w:r>
-      <w:proofErr w:type="spellEnd"/>
-      <w:r>
-        <w:t xml:space="preserve"> som forteller </w:t>
+        <w:t xml:space="preserve">, som da kan bygge opp siden utfra denne data. Andre knapper som «Bekreft» knappen som ses på siden hvor man bekrefter at man vil leie parkeringen(figur2). Vil i tillegg til å bytte side også aktiverer funksjoner i ParkingController som forteller </w:t>
       </w:r>
       <w:proofErr w:type="spellStart"/>
       <w:r>
@@ -15930,21 +15802,40 @@
       </w:r>
     </w:p>
     <w:p>
+      <w:r>
+        <w:t xml:space="preserve">ParkingController klassen er et mellom lag mellom </w:t>
+      </w:r>
       <w:proofErr w:type="spellStart"/>
       <w:r>
-        <w:t>ParkingController</w:t>
+        <w:t>ListRepository</w:t>
       </w:r>
       <w:proofErr w:type="spellEnd"/>
       <w:r>
-        <w:t xml:space="preserve"> klassen er et mellom lag mellom </w:t>
+        <w:t xml:space="preserve"> og </w:t>
       </w:r>
       <w:proofErr w:type="spellStart"/>
       <w:r>
+        <w:t>Gui</w:t>
+      </w:r>
+      <w:proofErr w:type="spellEnd"/>
+      <w:r>
+        <w:t xml:space="preserve"> klassen. Den har til oppgave sørge for data flyter enkelt mellom </w:t>
+      </w:r>
+      <w:proofErr w:type="spellStart"/>
+      <w:r>
+        <w:t>Gui</w:t>
+      </w:r>
+      <w:proofErr w:type="spellEnd"/>
+      <w:r>
+        <w:t xml:space="preserve"> og </w:t>
+      </w:r>
+      <w:proofErr w:type="spellStart"/>
+      <w:r>
         <w:t>ListRepository</w:t>
       </w:r>
       <w:proofErr w:type="spellEnd"/>
       <w:r>
-        <w:t xml:space="preserve"> og </w:t>
+        <w:t xml:space="preserve">. ParkingController spiller derfor en viktig rolle når </w:t>
       </w:r>
       <w:proofErr w:type="spellStart"/>
       <w:r>
@@ -15952,87 +15843,31 @@
       </w:r>
       <w:proofErr w:type="spellEnd"/>
       <w:r>
-        <w:t xml:space="preserve"> klassen. Den har til oppgave sørge for data flyter enkelt mellom </w:t>
+        <w:t xml:space="preserve"> ber om data som den vil presenterer for brukeren, eller hvis bruker lager en nye parkeringsplass som må legges til </w:t>
       </w:r>
       <w:proofErr w:type="spellStart"/>
       <w:r>
+        <w:t>ListRepository</w:t>
+      </w:r>
+      <w:proofErr w:type="spellEnd"/>
+      <w:r>
+        <w:t xml:space="preserve">. ParkingController har derfor både funksjoner for å kunne kalle </w:t>
+      </w:r>
+      <w:proofErr w:type="spellStart"/>
+      <w:r>
+        <w:t>ListRepository</w:t>
+      </w:r>
+      <w:proofErr w:type="spellEnd"/>
+      <w:r>
+        <w:t xml:space="preserve"> for å kunne hente parkeringsplasser, samt og leverer informasjon for å kunne lage parkeringsplasser.  Disse funksjoner oftest aktivert av </w:t>
+      </w:r>
+      <w:proofErr w:type="spellStart"/>
+      <w:r>
         <w:t>Gui</w:t>
       </w:r>
       <w:proofErr w:type="spellEnd"/>
       <w:r>
-        <w:t xml:space="preserve"> og </w:t>
-      </w:r>
-      <w:proofErr w:type="spellStart"/>
-      <w:r>
-        <w:t>ListRepository</w:t>
-      </w:r>
-      <w:proofErr w:type="spellEnd"/>
-      <w:r>
-        <w:t xml:space="preserve">. </w:t>
-      </w:r>
-      <w:proofErr w:type="spellStart"/>
-      <w:r>
-        <w:t>ParkingController</w:t>
-      </w:r>
-      <w:proofErr w:type="spellEnd"/>
-      <w:r>
-        <w:t xml:space="preserve"> spiller derfor en viktig rolle når </w:t>
-      </w:r>
-      <w:proofErr w:type="spellStart"/>
-      <w:r>
-        <w:t>Gui</w:t>
-      </w:r>
-      <w:proofErr w:type="spellEnd"/>
-      <w:r>
-        <w:t xml:space="preserve"> ber om data som den vil presenterer for brukeren, eller hvis bruker lager en nye parkeringsplass som må legges til </w:t>
-      </w:r>
-      <w:proofErr w:type="spellStart"/>
-      <w:r>
-        <w:t>ListRepository</w:t>
-      </w:r>
-      <w:proofErr w:type="spellEnd"/>
-      <w:r>
-        <w:t xml:space="preserve">. </w:t>
-      </w:r>
-      <w:proofErr w:type="spellStart"/>
-      <w:r>
-        <w:t>ParkingController</w:t>
-      </w:r>
-      <w:proofErr w:type="spellEnd"/>
-      <w:r>
-        <w:t xml:space="preserve"> har derfor både funksjoner for å kunne kalle </w:t>
-      </w:r>
-      <w:proofErr w:type="spellStart"/>
-      <w:r>
-        <w:t>ListRepository</w:t>
-      </w:r>
-      <w:proofErr w:type="spellEnd"/>
-      <w:r>
-        <w:t xml:space="preserve"> for å kunne hente parkeringsplasser, samt og leverer informasjon for å kunne lage parkeringsplasser.  Disse funksjoner oftest aktivert av </w:t>
-      </w:r>
-      <w:proofErr w:type="spellStart"/>
-      <w:r>
-        <w:t>Gui</w:t>
-      </w:r>
-      <w:proofErr w:type="spellEnd"/>
-      <w:r>
-        <w:t xml:space="preserve"> kaller dem, som en reaksjon til at bruker gjør noe. </w:t>
-      </w:r>
-      <w:proofErr w:type="spellStart"/>
-      <w:r>
-        <w:t>ParkingController</w:t>
-      </w:r>
-      <w:proofErr w:type="spellEnd"/>
-      <w:r>
-        <w:t xml:space="preserve"> har også som oppgave å sørge for at informasjon som kommer inn når en parkeringsplass detaljer må endres at de kommer inn på riktig form. Når nye parkeringsplasser skal lages, sørger også kontrolleren for å tildele en ny id til den nye parkeringsplassen. </w:t>
-      </w:r>
-      <w:proofErr w:type="spellStart"/>
-      <w:r>
-        <w:t>ParkingController</w:t>
-      </w:r>
-      <w:proofErr w:type="spellEnd"/>
-      <w:r>
-        <w:t xml:space="preserve"> hovedoppgave er og fungerer som et mellomlag som kan se gjennom dataen som sendes til </w:t>
+        <w:t xml:space="preserve"> kaller dem, som en reaksjon til at bruker gjør noe. ParkingController har også som oppgave å sørge for at informasjon som kommer inn når en parkeringsplass detaljer må endres at de kommer inn på riktig form. Når nye parkeringsplasser skal lages, sørger også kontrolleren for å tildele en ny id til den nye parkeringsplassen. ParkingController hovedoppgave er og fungerer som et mellomlag som kan se gjennom dataen som sendes til </w:t>
       </w:r>
       <w:proofErr w:type="spellStart"/>
       <w:r>
@@ -16440,36 +16275,12 @@
     </w:p>
     <w:p>
       <w:r>
-        <w:t xml:space="preserve">Hvis bruker </w:t>
-      </w:r>
-      <w:proofErr w:type="gramStart"/>
-      <w:r>
-        <w:t>klikker</w:t>
-      </w:r>
-      <w:proofErr w:type="gramEnd"/>
-      <w:r>
-        <w:t xml:space="preserve"> lei parkering, vil en de vises parkering i detalj (se figur 2). Her får bruker valget å trykke avbryt som sender bruker tilbake til listen med parkeringsplasser. Men bruker får også valget å trykke bekreft, hvor heretter brukes sendes tilbake til listen, med parkeringsplasser. Den parkeringsplassen som ble trykket bekreft på skal ligges til listen over parkeringsplasser leies.</w:t>
+        <w:t>Hvis bruker klikker lei parkering, vil en de vises parkering i detalj (se figur 2). Her får bruker valget å trykke avbryt som sender bruker tilbake til listen med parkeringsplasser. Men bruker får også valget å trykke bekreft, hvor heretter brukes sendes tilbake til listen, med parkeringsplasser. Den parkeringsplassen som ble trykket bekreft på skal ligges til listen over parkeringsplasser leies.</w:t>
       </w:r>
     </w:p>
     <w:p>
       <w:r>
-        <w:t xml:space="preserve">I hovedmenyen får bruker også valget å trykke utleier. Her vil bruker også sendt til en liste med parkeringsplasser (se figur 6). Dette er listen over parkeringsplasser som brukeren selv har lagt ut. Her har brukeren også valget å tilbake til hovedmenyen ved å </w:t>
-      </w:r>
-      <w:proofErr w:type="gramStart"/>
-      <w:r>
-        <w:t>klikke</w:t>
-      </w:r>
-      <w:proofErr w:type="gramEnd"/>
-      <w:r>
-        <w:t xml:space="preserve"> hovedmeny. Bruker kan tillegg også legge til en parkeringsplass ved å klikke på den knapp som indikerer det. Heretter vil bruker bli sendt til et skjema, hvor en må fylle inn informasjon om den nye parkeringsplass (se figur 7). Her kan bruker avbryte som sender bruker tilbake til listen igjen. Bruker kan også </w:t>
-      </w:r>
-      <w:proofErr w:type="gramStart"/>
-      <w:r>
-        <w:t>klikke</w:t>
-      </w:r>
-      <w:proofErr w:type="gramEnd"/>
-      <w:r>
-        <w:t xml:space="preserve"> legg til. Hvis all informasjon er skrevet inn og korrekt vil bruker bli sendt tilbake til listen, hvis ikke vil en pop-up feilmelding be deg prøve på nytt (se figur 8).</w:t>
+        <w:t>I hovedmenyen får bruker også valget å trykke utleier. Her vil bruker også sendt til en liste med parkeringsplasser (se figur 6). Dette er listen over parkeringsplasser som brukeren selv har lagt ut. Her har brukeren også valget å tilbake til hovedmenyen ved å klikke hovedmeny. Bruker kan tillegg også legge til en parkeringsplass ved å klikke på den knapp som indikerer det. Heretter vil bruker bli sendt til et skjema, hvor en må fylle inn informasjon om den nye parkeringsplass (se figur 7). Her kan bruker avbryte som sender bruker tilbake til listen igjen. Bruker kan også klikke legg til. Hvis all informasjon er skrevet inn og korrekt vil bruker bli sendt tilbake til listen, hvis ikke vil en pop-up feilmelding be deg prøve på nytt (se figur 8).</w:t>
       </w:r>
     </w:p>
     <w:p>
@@ -16946,15 +16757,7 @@
     <w:p>
       <w:r>
         <w:lastRenderedPageBreak/>
-        <w:t xml:space="preserve">Fra hovedmenyen for også muligheten for å se min profil, ved å klikke på knappen som angir det. Min profil siden er ment for å vise parkeringer som har vært leiet, samt prisen det kostet (se figur 11). Her har bruker igjen muligheten for å klikke på hovedmeny som sender bruker tilbake til hovedmenyen. Bruker har i tillegg to knapper for aktiverer godkjentbetalingsmidler og deaktiverer godkjentbetalingsmidler, disse styrer også hvilken pop-up som vises etter en parkeringsplass. Betalingsløsningen består av tanken om automatisk betaling, men siden vi tenkte at den automatisk trekk løsningen skulle være styrt av en tredjeparts ordningen er det bare blitt lagt inn knapp som aktiverer de to stadier. Er godkjent betalingsmidler deaktivert vil parkeringer som ikke blir betalt da komme inn i listen som vises i midten av vinduet. Bruker får muligheten for </w:t>
-      </w:r>
-      <w:proofErr w:type="gramStart"/>
-      <w:r>
-        <w:t>betale</w:t>
-      </w:r>
-      <w:proofErr w:type="gramEnd"/>
-      <w:r>
-        <w:t xml:space="preserve"> disse utestående parkeringer, ved å klikke «betal utestående». Heretter kan to pop-vises. Den ene sier du må aktiverer godkjente betalingsmidler om denne ikke er aktivert. Den andre vil si alt er blitt betalt.</w:t>
+        <w:t>Fra hovedmenyen for også muligheten for å se min profil, ved å klikke på knappen som angir det. Min profil siden er ment for å vise parkeringer som har vært leiet, samt prisen det kostet (se figur 11). Her har bruker igjen muligheten for å klikke på hovedmeny som sender bruker tilbake til hovedmenyen. Bruker har i tillegg to knapper for aktiverer godkjentbetalingsmidler og deaktiverer godkjentbetalingsmidler, disse styrer også hvilken pop-up som vises etter en parkeringsplass. Betalingsløsningen består av tanken om automatisk betaling, men siden vi tenkte at den automatisk trekk løsningen skulle være styrt av en tredjeparts ordningen er det bare blitt lagt inn knapp som aktiverer de to stadier. Er godkjent betalingsmidler deaktivert vil parkeringer som ikke blir betalt da komme inn i listen som vises i midten av vinduet. Bruker får muligheten for betale disse utestående parkeringer, ved å klikke «betal utestående». Heretter kan to pop-vises. Den ene sier du må aktiverer godkjente betalingsmidler om denne ikke er aktivert. Den andre vil si alt er blitt betalt.</w:t>
       </w:r>
     </w:p>
     <w:p>
@@ -17460,15 +17263,7 @@
     </w:p>
     <w:p>
       <w:r>
-        <w:t xml:space="preserve">Innlegging av nye parkeringsplasser har inngangspunkt i innlegging skjemaet i utleier delen av GUI. Når informasjon til den nye parkeringsplassen er fylt </w:t>
-      </w:r>
-      <w:proofErr w:type="gramStart"/>
-      <w:r>
-        <w:t>inn</w:t>
-      </w:r>
-      <w:proofErr w:type="gramEnd"/>
-      <w:r>
-        <w:t xml:space="preserve"> blir informasjonen samlet i en </w:t>
+        <w:t xml:space="preserve">Innlegging av nye parkeringsplasser har inngangspunkt i innlegging skjemaet i utleier delen av GUI. Når informasjon til den nye parkeringsplassen er fylt inn blir informasjonen samlet i en </w:t>
       </w:r>
       <w:proofErr w:type="spellStart"/>
       <w:r>
@@ -17476,31 +17271,7 @@
       </w:r>
       <w:proofErr w:type="spellEnd"/>
       <w:r>
-        <w:t xml:space="preserve"> og deretter sendt til </w:t>
-      </w:r>
-      <w:proofErr w:type="spellStart"/>
-      <w:r>
-        <w:t>ParkingController</w:t>
-      </w:r>
-      <w:proofErr w:type="spellEnd"/>
-      <w:r>
-        <w:t xml:space="preserve">. Det første </w:t>
-      </w:r>
-      <w:proofErr w:type="spellStart"/>
-      <w:r>
-        <w:t>ParkingController</w:t>
-      </w:r>
-      <w:proofErr w:type="spellEnd"/>
-      <w:r>
-        <w:t xml:space="preserve"> vil gjøre er å tildele informasjonen en id. Denne vil også være en del av informasjonen som parkeringsplassen lages utfra </w:t>
-      </w:r>
-      <w:proofErr w:type="spellStart"/>
-      <w:r>
-        <w:t>ParkingController</w:t>
-      </w:r>
-      <w:proofErr w:type="spellEnd"/>
-      <w:r>
-        <w:t xml:space="preserve"> kommer deretter til å gjøre en validering av den input som ble kjørt. Denne validering går bl.a. ut på å teste om informasjon er på riktig format. Eks: antall parkeringsplasser kan bare være et tall. Men valideringen vil også </w:t>
+        <w:t xml:space="preserve"> og deretter sendt til ParkingController. Det første ParkingController vil gjøre er å tildele informasjonen en id. Denne vil også være en del av informasjonen som parkeringsplassen lages utfra ParkingController kommer deretter til å gjøre en validering av den input som ble kjørt. Denne validering går bl.a. ut på å teste om informasjon er på riktig format. Eks: antall parkeringsplasser kan bare være et tall. Men valideringen vil også </w:t>
       </w:r>
       <w:proofErr w:type="spellStart"/>
       <w:r>
@@ -17755,15 +17526,7 @@
     </w:p>
     <w:p>
       <w:r>
-        <w:t xml:space="preserve">Endring av parkeringsplasser skjer også i et skjema som ved innlegging av en ny parkeringsplass, men finnes et annet sted. Dette skjema finnes når man trykker endre, i den detaljerte visning av parkeringsplassen for utleier. Skjemaet skiller seg også ut for innlegging av ny parkeringsplass på den måten at all informasjonen som parkeringsplassen hadde fra før står i skjemaets tekstbokser. Når det klikkes endre parkeringsplass er stegene veldig like stegene for innlegging av parkeringsplass. Informasjonen blir sendt til </w:t>
-      </w:r>
-      <w:proofErr w:type="spellStart"/>
-      <w:r>
-        <w:t>ParkingController</w:t>
-      </w:r>
-      <w:proofErr w:type="spellEnd"/>
-      <w:r>
-        <w:t xml:space="preserve"> for validering og typecasting, deretter blir informasjonen sendt videre til </w:t>
+        <w:t xml:space="preserve">Endring av parkeringsplasser skjer også i et skjema som ved innlegging av en ny parkeringsplass, men finnes et annet sted. Dette skjema finnes når man trykker endre, i den detaljerte visning av parkeringsplassen for utleier. Skjemaet skiller seg også ut for innlegging av ny parkeringsplass på den måten at all informasjonen som parkeringsplassen hadde fra før står i skjemaets tekstbokser. Når det klikkes endre parkeringsplass er stegene veldig like stegene for innlegging av parkeringsplass. Informasjonen blir sendt til ParkingController for validering og typecasting, deretter blir informasjonen sendt videre til </w:t>
       </w:r>
       <w:proofErr w:type="spellStart"/>
       <w:r>
@@ -17788,15 +17551,7 @@
     </w:p>
     <w:p>
       <w:r>
-        <w:t xml:space="preserve">Sletting av parkeringsplass, kan skje hvis bruker klikker på slett parkeringsplass i detaljertvisning av parkeringsplassen for utleier. Parkeringsplassens id vil da bli sendt til </w:t>
-      </w:r>
-      <w:proofErr w:type="spellStart"/>
-      <w:r>
-        <w:t>ParkingController</w:t>
-      </w:r>
-      <w:proofErr w:type="spellEnd"/>
-      <w:r>
-        <w:t xml:space="preserve">, som da igjen forteller </w:t>
+        <w:t xml:space="preserve">Sletting av parkeringsplass, kan skje hvis bruker klikker på slett parkeringsplass i detaljertvisning av parkeringsplassen for utleier. Parkeringsplassens id vil da bli sendt til ParkingController, som da igjen forteller </w:t>
       </w:r>
       <w:proofErr w:type="spellStart"/>
       <w:r>
@@ -17899,55 +17654,31 @@
       </w:r>
       <w:proofErr w:type="spellEnd"/>
       <w:r>
-        <w:t xml:space="preserve"> til en spesiell funksjon i </w:t>
+        <w:t xml:space="preserve"> til en spesiell funksjon i ParkingController som </w:t>
       </w:r>
       <w:proofErr w:type="spellStart"/>
       <w:r>
-        <w:t>ParkingController</w:t>
+        <w:t>som</w:t>
       </w:r>
       <w:proofErr w:type="spellEnd"/>
       <w:r>
-        <w:t xml:space="preserve"> som </w:t>
+        <w:t xml:space="preserve"> forteller at GUI vil ha informasjonen som tilhører parkeringsplassen med den id. ParkingController vil heretter be </w:t>
       </w:r>
       <w:proofErr w:type="spellStart"/>
       <w:r>
-        <w:t>som</w:t>
+        <w:t>ListRepository</w:t>
       </w:r>
       <w:proofErr w:type="spellEnd"/>
       <w:r>
-        <w:t xml:space="preserve"> forteller at GUI vil ha informasjonen som tilhører parkeringsplassen med den id. </w:t>
+        <w:t xml:space="preserve"> om å gi den parkeringsplassen med den angitte id, i form av en Parkingplace. Denne returnerer </w:t>
       </w:r>
       <w:proofErr w:type="spellStart"/>
       <w:r>
-        <w:t>ParkingController</w:t>
+        <w:t>ListRepository</w:t>
       </w:r>
       <w:proofErr w:type="spellEnd"/>
       <w:r>
-        <w:t xml:space="preserve"> vil heretter be </w:t>
-      </w:r>
-      <w:proofErr w:type="spellStart"/>
-      <w:r>
-        <w:t>ListRepository</w:t>
-      </w:r>
-      <w:proofErr w:type="spellEnd"/>
-      <w:r>
-        <w:t xml:space="preserve"> om å gi den parkeringsplassen med den angitte id, i form av en Parkingplace. Denne returnerer </w:t>
-      </w:r>
-      <w:proofErr w:type="spellStart"/>
-      <w:r>
-        <w:t>ListRepository</w:t>
-      </w:r>
-      <w:proofErr w:type="spellEnd"/>
-      <w:r>
-        <w:t xml:space="preserve"> til </w:t>
-      </w:r>
-      <w:proofErr w:type="spellStart"/>
-      <w:r>
-        <w:t>ParkingController</w:t>
-      </w:r>
-      <w:proofErr w:type="spellEnd"/>
-      <w:r>
-        <w:t xml:space="preserve"> som sender den videre til GUI. GUI vil ta imot denne og </w:t>
+        <w:t xml:space="preserve"> til ParkingController som sender den videre til GUI. GUI vil ta imot denne og </w:t>
       </w:r>
       <w:r>
         <w:lastRenderedPageBreak/>
@@ -17956,23 +17687,7 @@
     </w:p>
     <w:p>
       <w:r>
-        <w:t xml:space="preserve">Ved liste-visning når brukeren skal finne parkeringsplassen som brukeren vil leie, blir flere forskjellige parkeringsplasser vist frem med de viktigste detaljer, som navn, adresse og pris (se figur 3). Når denne siden bygges opp, vil GUI si til </w:t>
-      </w:r>
-      <w:proofErr w:type="spellStart"/>
-      <w:r>
-        <w:t>ParkingController</w:t>
-      </w:r>
-      <w:proofErr w:type="spellEnd"/>
-      <w:r>
-        <w:t xml:space="preserve"> at den trenger listen med alle parkeringsplasser. </w:t>
-      </w:r>
-      <w:proofErr w:type="spellStart"/>
-      <w:r>
-        <w:t>ParkingController</w:t>
-      </w:r>
-      <w:proofErr w:type="spellEnd"/>
-      <w:r>
-        <w:t xml:space="preserve"> vil heretter be </w:t>
+        <w:t xml:space="preserve">Ved liste-visning når brukeren skal finne parkeringsplassen som brukeren vil leie, blir flere forskjellige parkeringsplasser vist frem med de viktigste detaljer, som navn, adresse og pris (se figur 3). Når denne siden bygges opp, vil GUI si til ParkingController at den trenger listen med alle parkeringsplasser. ParkingController vil heretter be </w:t>
       </w:r>
       <w:proofErr w:type="spellStart"/>
       <w:r>
@@ -18130,23 +17845,7 @@
       </w:r>
       <w:proofErr w:type="spellEnd"/>
       <w:r>
-        <w:t xml:space="preserve"> til den valgte parkeringsplassen bli sendt til </w:t>
-      </w:r>
-      <w:proofErr w:type="spellStart"/>
-      <w:r>
-        <w:t>ParkingController</w:t>
-      </w:r>
-      <w:proofErr w:type="spellEnd"/>
-      <w:r>
-        <w:t xml:space="preserve">. </w:t>
-      </w:r>
-      <w:proofErr w:type="spellStart"/>
-      <w:r>
-        <w:t>ParkingController</w:t>
-      </w:r>
-      <w:proofErr w:type="spellEnd"/>
-      <w:r>
-        <w:t xml:space="preserve"> vil heretter aktivere en funksjon </w:t>
+        <w:t xml:space="preserve"> til den valgte parkeringsplassen bli sendt til ParkingController. ParkingController vil heretter aktivere en funksjon </w:t>
       </w:r>
       <w:proofErr w:type="spellStart"/>
       <w:r>
@@ -18240,39 +17939,23 @@
       </w:r>
       <w:proofErr w:type="spellEnd"/>
       <w:r>
-        <w:t xml:space="preserve"> til </w:t>
+        <w:t xml:space="preserve"> til ParkingController, som da igjen ber </w:t>
       </w:r>
       <w:proofErr w:type="spellStart"/>
       <w:r>
-        <w:t>ParkingController</w:t>
+        <w:t>ListRepository</w:t>
       </w:r>
       <w:proofErr w:type="spellEnd"/>
       <w:r>
-        <w:t xml:space="preserve">, som da igjen ber </w:t>
+        <w:t xml:space="preserve"> endre på statusen til parkeringsplassen med den angitte parkeringsplassen. Denne gang endres statusen til ikke å ikke lengere være i bruk. Heretter vil oversikt siden oppdaterer seg, og en av to forskjellige pop-up vil vises. Godkjente betalingsmidler er ikke aktive eller informasjon om den nå betalte parkeringen. Forklaring til betaling finner du under «lage og betale </w:t>
       </w:r>
       <w:proofErr w:type="spellStart"/>
       <w:r>
-        <w:t>ListRepository</w:t>
+        <w:t>payments</w:t>
       </w:r>
       <w:proofErr w:type="spellEnd"/>
       <w:r>
-        <w:t xml:space="preserve"> endre på statusen til parkeringsplassen med den angitte parkeringsplassen. Denne gang endres statusen til ikke å ikke lengere være i bruk. Heretter vil oversikt siden oppdaterer seg, og en av to forskjellige pop-up vil vises. Godkjente betalingsmidler er ikke aktive eller informasjon om den nå betalte parkeringen. Forklaring til betaling finner du under «lage og betale </w:t>
-      </w:r>
-      <w:proofErr w:type="spellStart"/>
-      <w:r>
-        <w:t>payments</w:t>
-      </w:r>
-      <w:proofErr w:type="spellEnd"/>
-      <w:r>
-        <w:t xml:space="preserve">». Når disse pop-up lages vil det igjen bli kalt funksjoner i </w:t>
-      </w:r>
-      <w:proofErr w:type="spellStart"/>
-      <w:r>
-        <w:t>ParkingController</w:t>
-      </w:r>
-      <w:proofErr w:type="spellEnd"/>
-      <w:r>
-        <w:t xml:space="preserve"> og </w:t>
+        <w:t xml:space="preserve">». Når disse pop-up lages vil det igjen bli kalt funksjoner i ParkingController og </w:t>
       </w:r>
       <w:proofErr w:type="spellStart"/>
       <w:r>
@@ -18366,12 +18049,10 @@
       <w:bookmarkEnd w:id="29"/>
     </w:p>
     <w:p>
-      <w:proofErr w:type="gramStart"/>
-      <w:r>
-        <w:t>Betalinger(</w:t>
+      <w:r>
+        <w:t>Betalinger (</w:t>
       </w:r>
       <w:proofErr w:type="spellStart"/>
-      <w:proofErr w:type="gramEnd"/>
       <w:r>
         <w:t>Payments</w:t>
       </w:r>
@@ -18385,15 +18066,7 @@
     </w:p>
     <w:p>
       <w:r>
-        <w:t xml:space="preserve">Hvis godkjente betalingsmidler ikke er aktivert, vil en annen type pop-up vises. Denne vil fortelle automatisk trekk ikke kunne bli gjort fordi godkjente betalingsmidler ikke er aktivert (se figur 5). Nå vil selve betalingen bli lagret. Informasjonen som vises vanligvis om godkjente betalingsmidler er gitt, vil nå i stedet bli sendt til </w:t>
-      </w:r>
-      <w:proofErr w:type="spellStart"/>
-      <w:r>
-        <w:t>ParkingController</w:t>
-      </w:r>
-      <w:proofErr w:type="spellEnd"/>
-      <w:r>
-        <w:t xml:space="preserve">. Heretter sender den videre denne informasjonen til </w:t>
+        <w:t xml:space="preserve">Hvis godkjente betalingsmidler ikke er aktivert, vil en annen type pop-up vises. Denne vil fortelle automatisk trekk ikke kunne bli gjort fordi godkjente betalingsmidler ikke er aktivert (se figur 5). Nå vil selve betalingen bli lagret. Informasjonen som vises vanligvis om godkjente betalingsmidler er gitt, vil nå i stedet bli sendt til ParkingController. Heretter sender den videre denne informasjonen til </w:t>
       </w:r>
       <w:proofErr w:type="spellStart"/>
       <w:r>
@@ -18434,23 +18107,7 @@
       </w:r>
       <w:r>
         <w:lastRenderedPageBreak/>
-        <w:t xml:space="preserve">godkjente betalingsmidler også være på for å kunne betale. Hvis ikke godkjente betalingsmidler er på får man bare en pop-up, som sier dette må bli aktivert før det kan betales. Når betalingen endelig skjer ved klikk på «betal utestående» og godkjente betalingsmidler er aktivert, vil de først bli sendt beskjed til </w:t>
-      </w:r>
-      <w:proofErr w:type="spellStart"/>
-      <w:r>
-        <w:t>ParkingController</w:t>
-      </w:r>
-      <w:proofErr w:type="spellEnd"/>
-      <w:r>
-        <w:t xml:space="preserve">. </w:t>
-      </w:r>
-      <w:proofErr w:type="spellStart"/>
-      <w:r>
-        <w:t>ParkingController</w:t>
-      </w:r>
-      <w:proofErr w:type="spellEnd"/>
-      <w:r>
-        <w:t xml:space="preserve"> vil aktivere en funksjon i </w:t>
+        <w:t xml:space="preserve">godkjente betalingsmidler også være på for å kunne betale. Hvis ikke godkjente betalingsmidler er på får man bare en pop-up, som sier dette må bli aktivert før det kan betales. Når betalingen endelig skjer ved klikk på «betal utestående» og godkjente betalingsmidler er aktivert, vil de først bli sendt beskjed til ParkingController. ParkingController vil aktivere en funksjon i </w:t>
       </w:r>
       <w:proofErr w:type="spellStart"/>
       <w:r>
@@ -18606,15 +18263,7 @@
       </w:r>
       <w:proofErr w:type="spellEnd"/>
       <w:r>
-        <w:t xml:space="preserve">). Dette vil si at prototypen vår er laget med hensikt å være en liten del av det ferdige programmet, men som fremdeles tilfører verdi for den som bruker programmet. Med dette er det også gjort noen forenklinger for å raskest mulig kunne vise funksjonalitet og tilføre verdi for brukeren. Slik programmet er laget nå kommuniserer programmet ikke med noe utenfor selve programmet, og all data lagres lokalt. I det endelige programmet ville systemet hatt en mye større dataflyt inn og ut av programmet. Programmet ville trolig blitt optimalisert for å både kunne bli lastet ned som en app på mobile enheter, og i tillegg kunne brukes som en nettløsning. Brukergrensesnittet på programmet ville og blitt oppdatert og gjort mer brukervennlig, og lagt mer </w:t>
-      </w:r>
-      <w:proofErr w:type="gramStart"/>
-      <w:r>
-        <w:t>fokus</w:t>
-      </w:r>
-      <w:proofErr w:type="gramEnd"/>
-      <w:r>
-        <w:t xml:space="preserve"> på design. Programmet ville og blitt koblet opp mot en database, slik at all lagring foregikk på en server, og ikke lokalt på enheten. Programmet ville blitt koblet opp mot en tredjepart som håndterer betaling og betalingsinformasjon for oss. Dette er det laget noe kode for i prototypen, for å vise funksjonalitet. Ved å overlate dette til en annen tjeneste ville systemet fått en god løsning på betaling. Dette ville medført at kunden kunne være trygg på at betalingen ble gjort på riktig måte, og at det kunne brukes tjenester der kunde muligens allerede har lagret sine betalingsopplysninger fra før. Dette ville også ført til at det under utviklingen av programmet ikke trengte bli brukt like mye tid på utvikling mot betalingen, noe som ville vært kostnadsbesparende. Programmet ville og koblet opp mot en kart-tjeneste for å enklere kunne vise parkeringsplassene i et kart for brukeren. Her igjen ville det </w:t>
+        <w:t xml:space="preserve">). Dette vil si at prototypen vår er laget med hensikt å være en liten del av det ferdige programmet, men som fremdeles tilfører verdi for den som bruker programmet. Med dette er det også gjort noen forenklinger for å raskest mulig kunne vise funksjonalitet og tilføre verdi for brukeren. Slik programmet er laget nå kommuniserer programmet ikke med noe utenfor selve programmet, og all data lagres lokalt. I det endelige programmet ville systemet hatt en mye større dataflyt inn og ut av programmet. Programmet ville trolig blitt optimalisert for å både kunne bli lastet ned som en app på mobile enheter, og i tillegg kunne brukes som en nettløsning. Brukergrensesnittet på programmet ville og blitt oppdatert og gjort mer brukervennlig, og lagt mer fokus på design. Programmet ville og blitt koblet opp mot en database, slik at all lagring foregikk på en server, og ikke lokalt på enheten. Programmet ville blitt koblet opp mot en tredjepart som håndterer betaling og betalingsinformasjon for oss. Dette er det laget noe kode for i prototypen, for å vise funksjonalitet. Ved å overlate dette til en annen tjeneste ville systemet fått en god løsning på betaling. Dette ville medført at kunden kunne være trygg på at betalingen ble gjort på riktig måte, og at det kunne brukes tjenester der kunde muligens allerede har lagret sine betalingsopplysninger fra før. Dette ville også ført til at det under utviklingen av programmet ikke trengte bli brukt like mye tid på utvikling mot betalingen, noe som ville vært kostnadsbesparende. Programmet ville og koblet opp mot en kart-tjeneste for å enklere kunne vise parkeringsplassene i et kart for brukeren. Her igjen ville det </w:t>
       </w:r>
       <w:r>
         <w:lastRenderedPageBreak/>
@@ -18685,15 +18334,7 @@
         <w:ind w:left="708"/>
       </w:pPr>
       <w:r>
-        <w:t xml:space="preserve">I vår prototype har vi valgt å kun ha en bruker, og vise frem all funksjonalitet en bruker kan gjøre, fremfor å legge inn et brukersystem. Dette både fordi vi mener det i en MVP ikke tilfører nok verdi i forhold til hvor mye tid det tar. I en reel situasjon kunne det og hendt at man hadde brukt eksisterende bruker-systemer, slik som Facebook eller google og </w:t>
-      </w:r>
-      <w:proofErr w:type="gramStart"/>
-      <w:r>
-        <w:t>integrert</w:t>
-      </w:r>
-      <w:proofErr w:type="gramEnd"/>
-      <w:r>
-        <w:t xml:space="preserve"> mot deres innloggings-løsning.</w:t>
+        <w:t>I vår prototype har vi valgt å kun ha en bruker, og vise frem all funksjonalitet en bruker kan gjøre, fremfor å legge inn et brukersystem. Dette både fordi vi mener det i en MVP ikke tilfører nok verdi i forhold til hvor mye tid det tar. I en reel situasjon kunne det og hendt at man hadde brukt eksisterende bruker-systemer, slik som Facebook eller google og integrert mot deres innloggings-løsning.</w:t>
       </w:r>
     </w:p>
     <w:p>

</xml_diff>

<commit_message>
lagt til dokumenter, startet på induviduell vurdering, og lagt til huskepliste på oppsett
</commit_message>
<xml_diff>
--- a/Dokumentasjon_ParkX.docx
+++ b/Dokumentasjon_ParkX.docx
@@ -174,6 +174,7 @@
                       <w:t xml:space="preserve">Joakim Jensen, Mathias Ernest Thomas Nygaard </w:t>
                     </w:r>
                     <w:proofErr w:type="spellStart"/>
+                    <w:proofErr w:type="gramStart"/>
                     <w:r>
                       <w:rPr>
                         <w:i/>
@@ -193,7 +194,18 @@
                         <w:sz w:val="32"/>
                         <w:szCs w:val="32"/>
                       </w:rPr>
-                      <w:t xml:space="preserve">,   Michal </w:t>
+                      <w:t xml:space="preserve">,   </w:t>
+                    </w:r>
+                    <w:proofErr w:type="gramEnd"/>
+                    <w:r>
+                      <w:rPr>
+                        <w:i/>
+                        <w:iCs/>
+                        <w:color w:val="2F5496" w:themeColor="accent1" w:themeShade="BF"/>
+                        <w:sz w:val="32"/>
+                        <w:szCs w:val="32"/>
+                      </w:rPr>
+                      <w:t xml:space="preserve">Michal </w:t>
                     </w:r>
                     <w:proofErr w:type="spellStart"/>
                     <w:r>
@@ -2740,7 +2752,15 @@
     </w:p>
     <w:p>
       <w:r>
-        <w:t>Prototypen vår løser oppgaven vår ved å ta for seg de viktigste kravene i et MVP format og viser hvordan vi kunne gått videre med flere løsninger som til slutt kunne lede til en versjon av produktet som ville være klart for distribusjon. Du vil senere i dokumentasjonen kunne lese om krav-spesifikasjonen vi skrev og se hvordan den endelige MVPen vi skrev samsvarer med disse kravene og hvilke krav vi ville videreført i senere oppdateringer.</w:t>
+        <w:t xml:space="preserve">Prototypen vår løser oppgaven vår ved å ta for seg de viktigste kravene i et </w:t>
+      </w:r>
+      <w:proofErr w:type="gramStart"/>
+      <w:r>
+        <w:t>MVP format</w:t>
+      </w:r>
+      <w:proofErr w:type="gramEnd"/>
+      <w:r>
+        <w:t xml:space="preserve"> og viser hvordan vi kunne gått videre med flere løsninger som til slutt kunne lede til en versjon av produktet som ville være klart for distribusjon. Du vil senere i dokumentasjonen kunne lese om krav-spesifikasjonen vi skrev og se hvordan den endelige MVPen vi skrev samsvarer med disse kravene og hvilke krav vi ville videreført i senere oppdateringer.</w:t>
       </w:r>
     </w:p>
     <w:p>
@@ -2753,19 +2773,7 @@
       </w:r>
       <w:proofErr w:type="spellEnd"/>
       <w:r>
-        <w:t xml:space="preserve"> for Pytho</w:t>
-      </w:r>
-      <w:r>
-        <w:t>n</w:t>
-      </w:r>
-      <w:r>
-        <w:t xml:space="preserve">. I dette grafiske rammeverket kan vi oppfylle alle kravene som relaterer til hva </w:t>
-      </w:r>
-      <w:r>
-        <w:t>brukerne</w:t>
-      </w:r>
-      <w:r>
-        <w:t xml:space="preserve"> skal se og gjøre i produktet. Imens vår bruk av Python v3.7 lar oss kode bl.a. alt av </w:t>
+        <w:t xml:space="preserve"> for Python. I dette grafiske rammeverket kan vi oppfylle alle kravene som relaterer til hva brukerne skal se og gjøre i produktet. Imens vår bruk av Python v3.7 lar oss kode bl.a. alt av </w:t>
       </w:r>
       <w:proofErr w:type="spellStart"/>
       <w:r>
@@ -2773,13 +2781,15 @@
       </w:r>
       <w:proofErr w:type="spellEnd"/>
       <w:r>
-        <w:t xml:space="preserve"> funksjoner og systemer for å feste funksjoner til dette grafiske rammeverket, pris kalkulatorer og lister over alle tilgjengelige parkeringer. Til slutt så har vi integrert et slags form for </w:t>
-      </w:r>
-      <w:r>
-        <w:t>betalingssystem</w:t>
-      </w:r>
-      <w:r>
-        <w:t>, vi valgte å ikke implementere et tredjepartssystem i denne MVPen siden det ville kreve mye mer overhead enn det som virket hensiktsmessig for oppgaven. Dette systemet vil bli bedre forklart senere i dokumentasjonen.</w:t>
+        <w:t xml:space="preserve"> funksjoner og systemer for å feste funksjoner til dette grafiske rammeverket, pris kalkulatorer og lister over alle tilgjengelige parkeringer. Til slutt så har vi </w:t>
+      </w:r>
+      <w:proofErr w:type="gramStart"/>
+      <w:r>
+        <w:t>integrert</w:t>
+      </w:r>
+      <w:proofErr w:type="gramEnd"/>
+      <w:r>
+        <w:t xml:space="preserve"> et slags form for betalingssystem, vi valgte å ikke implementere et tredjepartssystem i denne MVPen siden det ville kreve mye mer overhead enn det som virket hensiktsmessig for oppgaven. Dette systemet vil bli bedre forklart senere i dokumentasjonen.</w:t>
       </w:r>
     </w:p>
     <w:p>
@@ -2800,6 +2810,7 @@
     </w:p>
     <w:p>
       <w:r>
+        <w:lastRenderedPageBreak/>
         <w:t xml:space="preserve">Vi har ikke tatt høyde for hvordan plassene som blir lagt ut på produktet vårt skal kunne passe på at de ikke brukes av noen som ikke har leid dem, eller for hvordan vi skal håndtere biler som blir igjen på plasser etter at </w:t>
       </w:r>
       <w:proofErr w:type="spellStart"/>
@@ -2808,7 +2819,15 @@
       </w:r>
       <w:proofErr w:type="spellEnd"/>
       <w:r>
-        <w:t xml:space="preserve"> har utgått. Vi ser ingen åpenbar løsning for hvordan dette kunne blitt integrert i systemet vårt. Den beste løsningen ville nok være å hyre inn ett privat selskap som spesialiserer i den typen arbeid for en løsning på dette problemet.</w:t>
+        <w:t xml:space="preserve"> har utgått. Vi ser ingen åpenbar løsning for hvordan dette kunne blitt </w:t>
+      </w:r>
+      <w:proofErr w:type="gramStart"/>
+      <w:r>
+        <w:t>integrert</w:t>
+      </w:r>
+      <w:proofErr w:type="gramEnd"/>
+      <w:r>
+        <w:t xml:space="preserve"> i systemet vårt. Den beste løsningen ville nok være å hyre inn ett privat selskap som spesialiserer i den typen arbeid for en løsning på dette problemet.</w:t>
       </w:r>
     </w:p>
     <w:p>
@@ -2855,22 +2874,16 @@
     </w:p>
     <w:p>
       <w:r>
-        <w:t xml:space="preserve">Oppdraget gitt av oppdragsgiver forteller, hvordan flere bedrifter kaster seg ut i konseptet om delingsøkonomi. I dette tilfelle er en oppstartsbedrift opptatt av å lage slik løsning med hensyn på parkering. Oppstartsbedriften vil lage en løsning hvor både bedrifter og </w:t>
-      </w:r>
-      <w:r>
-        <w:t>privatpersoner</w:t>
-      </w:r>
-      <w:r>
-        <w:t xml:space="preserve"> kan legge ut egne parkeringsplasser for leing, når de ikke selv er i bruk. </w:t>
-      </w:r>
-      <w:r>
-        <w:lastRenderedPageBreak/>
-        <w:t>Sluttbrukeren skal da være i stand til å se, reservere, leie og betale for leing av en parkeringsplass.</w:t>
+        <w:t>Oppdraget gitt av oppdragsgiver forteller, hvordan flere bedrifter kaster seg ut i konseptet om delingsøkonomi. I dette tilfelle er en oppstartsbedrift opptatt av å lage slik løsning med hensyn på parkering. Oppstartsbedriften vil lage en løsning hvor både bedrifter og privatpersoner kan legge ut egne parkeringsplasser for leing, når de ikke selv er i bruk. Sluttbrukeren skal da være i stand til å se, reservere, leie og betale for leing av en parkeringsplass.</w:t>
       </w:r>
     </w:p>
     <w:p>
       <w:r>
-        <w:t>Det vil altså si en del av problemet er å vise noe grafisk for brukeren siden bruker må kunne se parkeringsplasser. Vi går utfra her også at det betyr brukeren også må kunne se detaljer om en parkeringsplass. Når bruker må kunne se noen detaljer om parkeringsplassen, skal det også være mulig å legge til detaljer om parkeringsplassen. Problemet forklarer også både privatpersoner og bedrifter skal kunne legge ut parkeringsplasser. For privat personer kan det tenkes seg at de legger ut en parkeringsplass ut, mens en bedrift en kanskje kan legge ut 200 parkeringsplasser. Et problem blir da å håndtere, leing av mange parkeringsplasser for store for bedrifter som eier større parkeringsplasser, og få parkeringsplasser for privatpersoner. Når en sluttbruker, må kunne reserverer en parkeringsplass, involverer det også at bruker må kunne velge hvilken parkeringsplass, som brukeren vil leie et sted i fremtiden. Bruker må da også være i stand å velge hvilke parkeringsplasser, som skal reserveres og til hvilken tid. Sist, men ikke minst må bruker også kunne betale for leing av parkeringsplass, det involvere systemet klarer å utregne hvor mye hver person skylder, utfra hvor lang tid en parkeringsplass er blitt leid. I tillegg må et tredjeparts betalingssystem også innføres, for overføring betalingene mellom kontoer.</w:t>
+        <w:t xml:space="preserve">Det vil altså si en del av problemet er å vise noe grafisk for brukeren siden bruker må kunne se parkeringsplasser. Vi går utfra her også at det betyr brukeren også må kunne se detaljer om en parkeringsplass. Når bruker må kunne se noen detaljer om parkeringsplassen, skal det også være mulig å legge til detaljer om parkeringsplassen. Problemet forklarer også både privatpersoner og bedrifter skal kunne legge ut parkeringsplasser. For privat personer kan det tenkes seg at de legger ut en parkeringsplass ut, mens en bedrift en kanskje kan legge ut 200 parkeringsplasser. Et problem blir da å håndtere, leing av mange parkeringsplasser for store for bedrifter som eier større parkeringsplasser, og få parkeringsplasser for privatpersoner. Når en sluttbruker, må kunne reserverer en parkeringsplass, involverer det også at bruker må kunne velge hvilken parkeringsplass, som brukeren vil leie et sted i fremtiden. Bruker må da også være i stand å velge hvilke parkeringsplasser, som skal </w:t>
+      </w:r>
+      <w:r>
+        <w:lastRenderedPageBreak/>
+        <w:t>reserveres og til hvilken tid. Sist, men ikke minst må bruker også kunne betale for leing av parkeringsplass, det involvere systemet klarer å utregne hvor mye hver person skylder, utfra hvor lang tid en parkeringsplass er blitt leid. I tillegg må et tredjeparts betalingssystem også innføres, for overføring betalingene mellom kontoer.</w:t>
       </w:r>
     </w:p>
     <w:p>
@@ -2905,6 +2918,7 @@
       </w:pPr>
       <w:bookmarkStart w:id="3" w:name="_Toc57191316"/>
       <w:r>
+        <w:lastRenderedPageBreak/>
         <w:t>Brukere</w:t>
       </w:r>
       <w:r>
@@ -2917,7 +2931,15 @@
         <w:t xml:space="preserve">Her følger noen userstories skrevet i starten av planleggingsfasen. </w:t>
       </w:r>
       <w:r>
-        <w:t>Disse brukerhistoriene har tatt utgangspunkt i det ferdige systemet. Brukerhistoriene er brukt for å finne krav til systemet og få en overenstemmelse om hvordan systemet skal fungere og se ut. Siden prototypen i systemet kun er en MVP er det flere av funksjonene beskrevet her som ikke er med, men vi har fokusert på å bygge opp kjernesystemet, og få frem de viktigste funksjonene i systemet. Vurderingen i forhold til hva som er tatt med og ikke finnes i estimat delen under «Krav».</w:t>
+        <w:t xml:space="preserve">Disse brukerhistoriene har tatt utgangspunkt i det ferdige systemet. Brukerhistoriene er brukt for å finne krav til systemet og få en overenstemmelse om hvordan systemet skal fungere og se ut. Siden prototypen i systemet kun er en MVP er det flere av funksjonene beskrevet her som ikke er med, men vi har </w:t>
+      </w:r>
+      <w:proofErr w:type="gramStart"/>
+      <w:r>
+        <w:t>fokusert</w:t>
+      </w:r>
+      <w:proofErr w:type="gramEnd"/>
+      <w:r>
+        <w:t xml:space="preserve"> på å bygge opp kjernesystemet, og få frem de viktigste funksjonene i systemet. Vurderingen i forhold til hva som er tatt med og ikke finnes i estimat delen under «Krav».</w:t>
       </w:r>
     </w:p>
     <w:p>
@@ -2991,6 +3013,7 @@
       </w:pPr>
       <w:bookmarkStart w:id="5" w:name="_Toc57191318"/>
       <w:r>
+        <w:lastRenderedPageBreak/>
         <w:t>Brukerhistorie 2:</w:t>
       </w:r>
       <w:bookmarkEnd w:id="5"/>
@@ -3034,7 +3057,6 @@
       </w:pPr>
       <w:bookmarkStart w:id="6" w:name="_Toc57191319"/>
       <w:r>
-        <w:lastRenderedPageBreak/>
         <w:t>Brukerhistorie 3:</w:t>
       </w:r>
       <w:bookmarkEnd w:id="6"/>
@@ -3060,7 +3082,23 @@
       </w:r>
       <w:proofErr w:type="spellEnd"/>
       <w:r>
-        <w:t>. I toppen av venstre hjørne er det en knapp som sier avbryt. Om Peter klikker denne, kommer han tilbake til vis parkerings liste vinduet. Nede i høyre hjørne på siden, er det en knapp som sier legg til. Om Peter klikker denne og ikke har fylt ut alle feltene, blir bedt om å fylle dem ut. Hvis alle felter er blitt lagt inn, blir han sendt til listen over sine parkeringsplasser.</w:t>
+        <w:t xml:space="preserve">. I toppen av venstre hjørne er det en knapp som sier avbryt. Om Peter klikker denne, kommer han tilbake til vis parkerings </w:t>
+      </w:r>
+      <w:proofErr w:type="gramStart"/>
+      <w:r>
+        <w:t>liste vinduet</w:t>
+      </w:r>
+      <w:proofErr w:type="gramEnd"/>
+      <w:r>
+        <w:t xml:space="preserve">. Nede i høyre hjørne på siden, er det en knapp som sier legg til. Om Peter </w:t>
+      </w:r>
+      <w:proofErr w:type="gramStart"/>
+      <w:r>
+        <w:t>klikker</w:t>
+      </w:r>
+      <w:proofErr w:type="gramEnd"/>
+      <w:r>
+        <w:t xml:space="preserve"> denne og ikke har fylt ut alle feltene, blir bedt om å fylle dem ut. Hvis alle felter er blitt lagt inn, blir han sendt til listen over sine parkeringsplasser.</w:t>
       </w:r>
     </w:p>
     <w:p>
@@ -3079,7 +3117,15 @@
         <w:ind w:left="708"/>
       </w:pPr>
       <w:r>
-        <w:t>Olav er på vei til Oslo, og har planer om å bruke ParkX til å leie en parkeringsplass. Olav åpner appen og blir møtt av en sexy meny. Her trykker han på lei en parkeringsplass. Han blir da møtt av en søke meny som ber han skrive inn en adresse eller by. Olav skriver inn Oslo og trykker knappen søk. Deretter kommer det opp en liste over parkeringsplasser i Oslo.</w:t>
+        <w:t xml:space="preserve">Olav er på vei til Oslo, og har planer om å bruke ParkX til å leie en parkeringsplass. Olav åpner appen og blir møtt av en sexy meny. Her trykker han på lei en parkeringsplass. Han blir da møtt av en </w:t>
+      </w:r>
+      <w:proofErr w:type="gramStart"/>
+      <w:r>
+        <w:t>søke meny</w:t>
+      </w:r>
+      <w:proofErr w:type="gramEnd"/>
+      <w:r>
+        <w:t xml:space="preserve"> som ber han skrive inn en adresse eller by. Olav skriver inn Oslo og trykker knappen søk. Deretter kommer det opp en liste over parkeringsplasser i Oslo.</w:t>
       </w:r>
     </w:p>
     <w:p>
@@ -3103,7 +3149,11 @@
         <w:ind w:left="708"/>
       </w:pPr>
       <w:r>
-        <w:t>En ny scene blir åpnet som viser parkeringsplassen i detalj. Nederst er det en knapp, som sier lei. Når Olav trykker på denne knappen blir en vindu åpnet som ber om et tidsintervall han vil leie parkeringsplassen i. Dette tidsintervallet blir sjekket opp mot detalj om parkeringsplassen.</w:t>
+        <w:t xml:space="preserve">En ny scene blir åpnet som viser parkeringsplassen i detalj. Nederst er det en knapp, som sier lei. Når Olav trykker på denne knappen blir en vindu åpnet som ber om et </w:t>
+      </w:r>
+      <w:r>
+        <w:lastRenderedPageBreak/>
+        <w:t>tidsintervall han vil leie parkeringsplassen i. Dette tidsintervallet blir sjekket opp mot detalj om parkeringsplassen.</w:t>
       </w:r>
     </w:p>
     <w:p>
@@ -3184,12 +3234,17 @@
         <w:t>/</w:t>
       </w:r>
       <w:proofErr w:type="spellStart"/>
+      <w:proofErr w:type="gramStart"/>
       <w:r>
         <w:t>waze</w:t>
       </w:r>
       <w:proofErr w:type="spellEnd"/>
       <w:r>
-        <w:t>(eller lignende software). Når jeg kommer fram så vil jeg få en prompt om å sette tid for parkeringen, men denne kan jeg enten utvide eller minske i etterkant. Jeg kan nå gå ifra bilen min uten å tenke for mye på tiden siden jeg vil få en push-notifikasjon når parkeringen snart er over.</w:t>
+        <w:t>(</w:t>
+      </w:r>
+      <w:proofErr w:type="gramEnd"/>
+      <w:r>
+        <w:t>eller lignende software). Når jeg kommer fram så vil jeg få en prompt om å sette tid for parkeringen, men denne kan jeg enten utvide eller minske i etterkant. Jeg kan nå gå ifra bilen min uten å tenke for mye på tiden siden jeg vil få en push-notifikasjon når parkeringen snart er over.</w:t>
       </w:r>
     </w:p>
     <w:p>
@@ -3199,7 +3254,6 @@
       </w:pPr>
       <w:bookmarkStart w:id="10" w:name="_Toc57191323"/>
       <w:r>
-        <w:lastRenderedPageBreak/>
         <w:t>Brukerhistorie 7:</w:t>
       </w:r>
       <w:bookmarkEnd w:id="10"/>
@@ -3209,7 +3263,11 @@
         <w:ind w:left="708"/>
       </w:pPr>
       <w:r>
-        <w:t>Som en leier ønsker jeg å kunne leie en parkeringsplass nå, slik at jeg kan få parkert bilen min. Dette vil jeg gjøre ved at jeg åpner applikasjonen på min pc/smart telefon. Jeg skriver inn min epostadresse og passord og logger inn. Her vil jeg også ha mulighet til å opprette ny bruker og få nytt passord hvis jeg har glemt dette. Videre går jeg inn i applikasjonen og får opp listen med parkeringer. Jeg har og et søkefelt øverst slik at jeg kan søke på bestemte adresser eller byer. Kun ledige parkeringer skal komme opp. Når jeg trykker på en parkering jeg ønsker, får jeg opp informasjonen om plassen og jeg har en knapp der det står «Parker her». Trykker jeg på denne må jeg skrive inn registreringsnummer på bilen som skal stå der, og parkeringen starter.</w:t>
+        <w:t xml:space="preserve">Som en leier ønsker jeg å kunne leie en parkeringsplass nå, slik at jeg kan få parkert bilen min. Dette vil jeg gjøre ved at jeg åpner applikasjonen på min pc/smart telefon. Jeg skriver inn min epostadresse og passord og logger inn. Her vil jeg også ha mulighet til å opprette ny bruker og få nytt passord hvis jeg har glemt dette. Videre går jeg inn i applikasjonen og får opp listen med parkeringer. Jeg har og et søkefelt øverst slik at jeg kan søke på bestemte adresser eller byer. Kun ledige parkeringer skal komme opp. Når jeg trykker på en parkering jeg ønsker, får jeg opp informasjonen om plassen og jeg har en knapp der det står «Parker her». Trykker jeg </w:t>
+      </w:r>
+      <w:r>
+        <w:lastRenderedPageBreak/>
+        <w:t>på denne må jeg skrive inn registreringsnummer på bilen som skal stå der, og parkeringen starter.</w:t>
       </w:r>
     </w:p>
     <w:p>
@@ -3255,11 +3313,11 @@
         <w:ind w:left="708"/>
       </w:pPr>
       <w:r>
-        <w:t xml:space="preserve">Anne skal på en konsert i Trondheim. Hun har bestemt seg for å ta bilen, men trenger et sted hvor bilen kan stå parkert gjennom konserten. Anne har en applikasjon som heter ParkX, åpner den og logger seg inn med brukernavn og passord. Hun søker seg fram til området hvor konserten skal foregå, og ser en hel haug med tilbud om ledige parkeringsplasser. Hun går et steg videre og sorterer både på pris, og dato hun ønsker å leie plassen i. Anne blir fornøyd med en billig plass som kan leies i noen timer og velger den, hun blir bedt om å velge mellom betal nå, eller å legge til </w:t>
+        <w:t xml:space="preserve">Anne skal på en konsert i Trondheim. Hun har bestemt seg for å ta bilen, men trenger et sted hvor bilen kan stå parkert gjennom konserten. Anne har en applikasjon som heter ParkX, åpner den og logger seg inn med brukernavn og passord. Hun søker seg fram til området hvor konserten skal foregå, og ser en hel haug med tilbud om ledige parkeringsplasser. Hun går et steg videre og sorterer både på pris, og dato hun </w:t>
       </w:r>
       <w:r>
         <w:lastRenderedPageBreak/>
-        <w:t>parkeringsplassen i en handlekurv og betale senere Anne velger å betale med en gang og gjør seg klar til  å betale.  Hun tar frem kortet og betaler. Etter at Anne har betalt får hun en e-mail med bekreftelse av ordre. Hun blir nå sendt tilbake til hovedsiden, hvor reservasjonen vises, og om betalingen har blitt gjennomført.</w:t>
+        <w:t>ønsker å leie plassen i. Anne blir fornøyd med en billig plass som kan leies i noen timer og velger den, hun blir bedt om å velge mellom betal nå, eller å legge til parkeringsplassen i en handlekurv og betale senere Anne velger å betale med en gang og gjør seg klar til  å betale.  Hun tar frem kortet og betaler. Etter at Anne har betalt får hun en e-mail med bekreftelse av ordre. Hun blir nå sendt tilbake til hovedsiden, hvor reservasjonen vises, og om betalingen har blitt gjennomført.</w:t>
       </w:r>
     </w:p>
     <w:p/>
@@ -3361,9 +3419,14 @@
       </w:r>
       <w:proofErr w:type="spellStart"/>
       <w:r>
-        <w:t>kivy-dep.angle</w:t>
+        <w:t>kivy-</w:t>
+      </w:r>
+      <w:proofErr w:type="gramStart"/>
+      <w:r>
+        <w:t>dep.angle</w:t>
       </w:r>
       <w:proofErr w:type="spellEnd"/>
+      <w:proofErr w:type="gramEnd"/>
       <w:r>
         <w:t xml:space="preserve">, </w:t>
       </w:r>
@@ -3432,6 +3495,7 @@
     </w:p>
     <w:p>
       <w:r>
+        <w:lastRenderedPageBreak/>
         <w:t>Alle disse blir installert automatisk i miljøet ditt med setup.py filen. Les mer om oppsett av miljø og setup.py i kom i gang med systemet seksjonen.</w:t>
       </w:r>
     </w:p>
@@ -3516,7 +3580,6 @@
         </w:numPr>
       </w:pPr>
       <w:r>
-        <w:lastRenderedPageBreak/>
         <w:t>Koden skal være skrevet på engelsk, slik at internasjonale versjoner av systemet kan lages siden. //Implementert</w:t>
       </w:r>
     </w:p>
@@ -3546,13 +3609,7 @@
         </w:numPr>
       </w:pPr>
       <w:r>
-        <w:t xml:space="preserve">Produktet skal kunne kjøres både på datamaskin, nett og </w:t>
-      </w:r>
-      <w:r>
-        <w:t>mobilt</w:t>
-      </w:r>
-      <w:r>
-        <w:t>.</w:t>
+        <w:t>Produktet skal kunne kjøres både på datamaskin, nett og mobilt.</w:t>
       </w:r>
     </w:p>
     <w:p>
@@ -3572,8 +3629,13 @@
       </w:r>
       <w:proofErr w:type="spellEnd"/>
       <w:r>
-        <w:t xml:space="preserve"> skal maks ta 3 sekunder i nettbasert løsning .</w:t>
-      </w:r>
+        <w:t xml:space="preserve"> skal maks ta 3 sekunder i nettbasert </w:t>
+      </w:r>
+      <w:proofErr w:type="gramStart"/>
+      <w:r>
+        <w:t>løsning .</w:t>
+      </w:r>
+      <w:proofErr w:type="gramEnd"/>
     </w:p>
     <w:p>
       <w:pPr>
@@ -3584,13 +3646,7 @@
         </w:numPr>
       </w:pPr>
       <w:r>
-        <w:t xml:space="preserve">Alt av data som sendes ut av </w:t>
-      </w:r>
-      <w:r>
-        <w:t>programmet</w:t>
-      </w:r>
-      <w:r>
-        <w:t xml:space="preserve"> skal være kryptert.</w:t>
+        <w:t>Alt av data som sendes ut av programmet skal være kryptert.</w:t>
       </w:r>
     </w:p>
     <w:p>
@@ -15033,6 +15089,1082 @@
           </w:p>
         </w:tc>
       </w:tr>
+      <w:tr>
+        <w:trPr>
+          <w:trHeight w:val="172"/>
+        </w:trPr>
+        <w:tc>
+          <w:tcPr>
+            <w:tcW w:w="1305" w:type="dxa"/>
+            <w:tcBorders>
+              <w:top w:val="single" w:sz="4" w:space="0" w:color="000000"/>
+              <w:left w:val="single" w:sz="4" w:space="0" w:color="000000"/>
+              <w:bottom w:val="single" w:sz="4" w:space="0" w:color="000000"/>
+              <w:right w:val="single" w:sz="4" w:space="0" w:color="000000"/>
+            </w:tcBorders>
+            <w:shd w:val="clear" w:color="000000" w:fill="FFFFFF"/>
+          </w:tcPr>
+          <w:p>
+            <w:pPr>
+              <w:rPr>
+                <w:rFonts w:cstheme="minorHAnsi"/>
+                <w:b/>
+                <w:bCs/>
+                <w:sz w:val="20"/>
+                <w:szCs w:val="20"/>
+              </w:rPr>
+            </w:pPr>
+          </w:p>
+        </w:tc>
+        <w:tc>
+          <w:tcPr>
+            <w:tcW w:w="625" w:type="dxa"/>
+            <w:tcBorders>
+              <w:top w:val="single" w:sz="4" w:space="0" w:color="000000"/>
+              <w:left w:val="single" w:sz="4" w:space="0" w:color="000000"/>
+              <w:bottom w:val="single" w:sz="4" w:space="0" w:color="000000"/>
+              <w:right w:val="single" w:sz="4" w:space="0" w:color="000000"/>
+            </w:tcBorders>
+            <w:shd w:val="clear" w:color="000000" w:fill="FFFFFF"/>
+            <w:tcMar>
+              <w:left w:w="108" w:type="dxa"/>
+              <w:right w:w="108" w:type="dxa"/>
+            </w:tcMar>
+          </w:tcPr>
+          <w:p>
+            <w:pPr>
+              <w:spacing w:after="0" w:line="240" w:lineRule="auto"/>
+              <w:rPr>
+                <w:rFonts w:eastAsia="Calibri" w:cstheme="minorHAnsi"/>
+                <w:sz w:val="20"/>
+                <w:szCs w:val="20"/>
+              </w:rPr>
+            </w:pPr>
+            <w:r>
+              <w:rPr>
+                <w:rFonts w:eastAsia="Calibri" w:cstheme="minorHAnsi"/>
+                <w:sz w:val="20"/>
+                <w:szCs w:val="20"/>
+              </w:rPr>
+              <w:t>4</w:t>
+            </w:r>
+          </w:p>
+        </w:tc>
+        <w:tc>
+          <w:tcPr>
+            <w:tcW w:w="590" w:type="dxa"/>
+            <w:tcBorders>
+              <w:top w:val="single" w:sz="4" w:space="0" w:color="000000"/>
+              <w:left w:val="single" w:sz="4" w:space="0" w:color="000000"/>
+              <w:bottom w:val="single" w:sz="4" w:space="0" w:color="000000"/>
+              <w:right w:val="single" w:sz="4" w:space="0" w:color="000000"/>
+            </w:tcBorders>
+            <w:shd w:val="clear" w:color="000000" w:fill="FFFFFF"/>
+          </w:tcPr>
+          <w:p>
+            <w:pPr>
+              <w:spacing w:after="0" w:line="240" w:lineRule="auto"/>
+              <w:rPr>
+                <w:rFonts w:eastAsia="Calibri" w:cstheme="minorHAnsi"/>
+                <w:sz w:val="20"/>
+                <w:szCs w:val="20"/>
+              </w:rPr>
+            </w:pPr>
+          </w:p>
+        </w:tc>
+        <w:tc>
+          <w:tcPr>
+            <w:tcW w:w="4153" w:type="dxa"/>
+            <w:tcBorders>
+              <w:top w:val="single" w:sz="4" w:space="0" w:color="000000"/>
+              <w:left w:val="single" w:sz="4" w:space="0" w:color="000000"/>
+              <w:bottom w:val="single" w:sz="4" w:space="0" w:color="000000"/>
+              <w:right w:val="single" w:sz="4" w:space="0" w:color="000000"/>
+            </w:tcBorders>
+            <w:shd w:val="clear" w:color="000000" w:fill="FFFFFF"/>
+            <w:tcMar>
+              <w:left w:w="108" w:type="dxa"/>
+              <w:right w:w="108" w:type="dxa"/>
+            </w:tcMar>
+          </w:tcPr>
+          <w:p>
+            <w:pPr>
+              <w:spacing w:after="0" w:line="240" w:lineRule="auto"/>
+              <w:rPr>
+                <w:rFonts w:cstheme="minorHAnsi"/>
+                <w:sz w:val="20"/>
+                <w:szCs w:val="20"/>
+              </w:rPr>
+            </w:pPr>
+            <w:r>
+              <w:rPr>
+                <w:rFonts w:cstheme="minorHAnsi"/>
+                <w:sz w:val="20"/>
+                <w:szCs w:val="20"/>
+              </w:rPr>
+              <w:t>Ikke-godkjente betalinger skal legges til i liste for senere betaling</w:t>
+            </w:r>
+          </w:p>
+        </w:tc>
+        <w:tc>
+          <w:tcPr>
+            <w:tcW w:w="1134" w:type="dxa"/>
+            <w:tcBorders>
+              <w:top w:val="single" w:sz="4" w:space="0" w:color="000000"/>
+              <w:left w:val="single" w:sz="4" w:space="0" w:color="000000"/>
+              <w:bottom w:val="single" w:sz="4" w:space="0" w:color="000000"/>
+              <w:right w:val="single" w:sz="4" w:space="0" w:color="000000"/>
+            </w:tcBorders>
+            <w:shd w:val="clear" w:color="000000" w:fill="FFFFFF"/>
+            <w:tcMar>
+              <w:left w:w="108" w:type="dxa"/>
+              <w:right w:w="108" w:type="dxa"/>
+            </w:tcMar>
+          </w:tcPr>
+          <w:p>
+            <w:pPr>
+              <w:spacing w:after="0" w:line="240" w:lineRule="auto"/>
+              <w:rPr>
+                <w:rFonts w:eastAsia="Calibri" w:cstheme="minorHAnsi"/>
+                <w:sz w:val="20"/>
+                <w:szCs w:val="20"/>
+              </w:rPr>
+            </w:pPr>
+            <w:r>
+              <w:rPr>
+                <w:rFonts w:eastAsia="Calibri" w:cstheme="minorHAnsi"/>
+                <w:sz w:val="20"/>
+                <w:szCs w:val="20"/>
+              </w:rPr>
+              <w:t>MEDIUM</w:t>
+            </w:r>
+          </w:p>
+        </w:tc>
+        <w:tc>
+          <w:tcPr>
+            <w:tcW w:w="992" w:type="dxa"/>
+            <w:tcBorders>
+              <w:top w:val="single" w:sz="4" w:space="0" w:color="000000"/>
+              <w:left w:val="single" w:sz="4" w:space="0" w:color="000000"/>
+              <w:bottom w:val="single" w:sz="4" w:space="0" w:color="000000"/>
+              <w:right w:val="single" w:sz="4" w:space="0" w:color="000000"/>
+            </w:tcBorders>
+            <w:shd w:val="clear" w:color="000000" w:fill="FFFFFF"/>
+            <w:tcMar>
+              <w:left w:w="108" w:type="dxa"/>
+              <w:right w:w="108" w:type="dxa"/>
+            </w:tcMar>
+          </w:tcPr>
+          <w:p>
+            <w:pPr>
+              <w:spacing w:after="0" w:line="240" w:lineRule="auto"/>
+              <w:rPr>
+                <w:rFonts w:eastAsia="Calibri" w:cstheme="minorHAnsi"/>
+                <w:sz w:val="20"/>
+                <w:szCs w:val="20"/>
+              </w:rPr>
+            </w:pPr>
+            <w:r>
+              <w:rPr>
+                <w:rFonts w:eastAsia="Calibri" w:cstheme="minorHAnsi"/>
+                <w:sz w:val="20"/>
+                <w:szCs w:val="20"/>
+              </w:rPr>
+              <w:t>MEDIUM</w:t>
+            </w:r>
+          </w:p>
+        </w:tc>
+        <w:tc>
+          <w:tcPr>
+            <w:tcW w:w="709" w:type="dxa"/>
+            <w:tcBorders>
+              <w:top w:val="single" w:sz="4" w:space="0" w:color="000000"/>
+              <w:left w:val="single" w:sz="4" w:space="0" w:color="000000"/>
+              <w:bottom w:val="single" w:sz="4" w:space="0" w:color="000000"/>
+              <w:right w:val="single" w:sz="4" w:space="0" w:color="000000"/>
+            </w:tcBorders>
+            <w:shd w:val="clear" w:color="000000" w:fill="FFFFFF"/>
+            <w:tcMar>
+              <w:left w:w="108" w:type="dxa"/>
+              <w:right w:w="108" w:type="dxa"/>
+            </w:tcMar>
+          </w:tcPr>
+          <w:p>
+            <w:pPr>
+              <w:spacing w:after="0" w:line="240" w:lineRule="auto"/>
+              <w:rPr>
+                <w:rFonts w:eastAsia="Calibri" w:cstheme="minorHAnsi"/>
+                <w:sz w:val="20"/>
+                <w:szCs w:val="20"/>
+              </w:rPr>
+            </w:pPr>
+            <w:r>
+              <w:rPr>
+                <w:rFonts w:eastAsia="Calibri" w:cstheme="minorHAnsi"/>
+                <w:sz w:val="20"/>
+                <w:szCs w:val="20"/>
+              </w:rPr>
+              <w:t>0</w:t>
+            </w:r>
+          </w:p>
+        </w:tc>
+        <w:tc>
+          <w:tcPr>
+            <w:tcW w:w="850" w:type="dxa"/>
+            <w:tcBorders>
+              <w:top w:val="single" w:sz="4" w:space="0" w:color="000000"/>
+              <w:left w:val="single" w:sz="4" w:space="0" w:color="000000"/>
+              <w:bottom w:val="single" w:sz="4" w:space="0" w:color="000000"/>
+              <w:right w:val="single" w:sz="4" w:space="0" w:color="000000"/>
+            </w:tcBorders>
+            <w:shd w:val="clear" w:color="000000" w:fill="FFFFFF"/>
+            <w:tcMar>
+              <w:left w:w="108" w:type="dxa"/>
+              <w:right w:w="108" w:type="dxa"/>
+            </w:tcMar>
+          </w:tcPr>
+          <w:p>
+            <w:pPr>
+              <w:spacing w:after="0" w:line="240" w:lineRule="auto"/>
+              <w:rPr>
+                <w:rFonts w:eastAsia="Calibri" w:cstheme="minorHAnsi"/>
+                <w:sz w:val="20"/>
+                <w:szCs w:val="20"/>
+              </w:rPr>
+            </w:pPr>
+            <w:r>
+              <w:rPr>
+                <w:rFonts w:eastAsia="Calibri" w:cstheme="minorHAnsi"/>
+                <w:sz w:val="20"/>
+                <w:szCs w:val="20"/>
+              </w:rPr>
+              <w:t>JA</w:t>
+            </w:r>
+          </w:p>
+        </w:tc>
+      </w:tr>
+      <w:tr>
+        <w:trPr>
+          <w:trHeight w:val="172"/>
+        </w:trPr>
+        <w:tc>
+          <w:tcPr>
+            <w:tcW w:w="1305" w:type="dxa"/>
+            <w:tcBorders>
+              <w:top w:val="single" w:sz="4" w:space="0" w:color="000000"/>
+              <w:left w:val="single" w:sz="4" w:space="0" w:color="000000"/>
+              <w:bottom w:val="single" w:sz="4" w:space="0" w:color="000000"/>
+              <w:right w:val="single" w:sz="4" w:space="0" w:color="000000"/>
+            </w:tcBorders>
+            <w:shd w:val="clear" w:color="000000" w:fill="FFFFFF"/>
+          </w:tcPr>
+          <w:p>
+            <w:pPr>
+              <w:rPr>
+                <w:rFonts w:cstheme="minorHAnsi"/>
+                <w:b/>
+                <w:bCs/>
+                <w:sz w:val="20"/>
+                <w:szCs w:val="20"/>
+              </w:rPr>
+            </w:pPr>
+            <w:r>
+              <w:rPr>
+                <w:rFonts w:cstheme="minorHAnsi"/>
+                <w:b/>
+                <w:bCs/>
+                <w:sz w:val="20"/>
+                <w:szCs w:val="20"/>
+              </w:rPr>
+              <w:t>Validering</w:t>
+            </w:r>
+          </w:p>
+        </w:tc>
+        <w:tc>
+          <w:tcPr>
+            <w:tcW w:w="625" w:type="dxa"/>
+            <w:tcBorders>
+              <w:top w:val="single" w:sz="4" w:space="0" w:color="000000"/>
+              <w:left w:val="single" w:sz="4" w:space="0" w:color="000000"/>
+              <w:bottom w:val="single" w:sz="4" w:space="0" w:color="000000"/>
+              <w:right w:val="single" w:sz="4" w:space="0" w:color="000000"/>
+            </w:tcBorders>
+            <w:shd w:val="clear" w:color="000000" w:fill="FFFFFF"/>
+            <w:tcMar>
+              <w:left w:w="108" w:type="dxa"/>
+              <w:right w:w="108" w:type="dxa"/>
+            </w:tcMar>
+          </w:tcPr>
+          <w:p>
+            <w:pPr>
+              <w:spacing w:after="0" w:line="240" w:lineRule="auto"/>
+              <w:rPr>
+                <w:rFonts w:eastAsia="Calibri" w:cstheme="minorHAnsi"/>
+                <w:sz w:val="20"/>
+                <w:szCs w:val="20"/>
+              </w:rPr>
+            </w:pPr>
+            <w:r>
+              <w:rPr>
+                <w:rFonts w:eastAsia="Calibri" w:cstheme="minorHAnsi"/>
+                <w:sz w:val="20"/>
+                <w:szCs w:val="20"/>
+              </w:rPr>
+              <w:t>1</w:t>
+            </w:r>
+          </w:p>
+        </w:tc>
+        <w:tc>
+          <w:tcPr>
+            <w:tcW w:w="590" w:type="dxa"/>
+            <w:tcBorders>
+              <w:top w:val="single" w:sz="4" w:space="0" w:color="000000"/>
+              <w:left w:val="single" w:sz="4" w:space="0" w:color="000000"/>
+              <w:bottom w:val="single" w:sz="4" w:space="0" w:color="000000"/>
+              <w:right w:val="single" w:sz="4" w:space="0" w:color="000000"/>
+            </w:tcBorders>
+            <w:shd w:val="clear" w:color="000000" w:fill="FFFFFF"/>
+          </w:tcPr>
+          <w:p>
+            <w:pPr>
+              <w:spacing w:after="0" w:line="240" w:lineRule="auto"/>
+              <w:rPr>
+                <w:rFonts w:eastAsia="Calibri" w:cstheme="minorHAnsi"/>
+                <w:sz w:val="20"/>
+                <w:szCs w:val="20"/>
+              </w:rPr>
+            </w:pPr>
+            <w:r>
+              <w:rPr>
+                <w:rFonts w:eastAsia="Calibri" w:cstheme="minorHAnsi"/>
+                <w:sz w:val="20"/>
+                <w:szCs w:val="20"/>
+              </w:rPr>
+              <w:t>0</w:t>
+            </w:r>
+          </w:p>
+        </w:tc>
+        <w:tc>
+          <w:tcPr>
+            <w:tcW w:w="4153" w:type="dxa"/>
+            <w:tcBorders>
+              <w:top w:val="single" w:sz="4" w:space="0" w:color="000000"/>
+              <w:left w:val="single" w:sz="4" w:space="0" w:color="000000"/>
+              <w:bottom w:val="single" w:sz="4" w:space="0" w:color="000000"/>
+              <w:right w:val="single" w:sz="4" w:space="0" w:color="000000"/>
+            </w:tcBorders>
+            <w:shd w:val="clear" w:color="000000" w:fill="FFFFFF"/>
+            <w:tcMar>
+              <w:left w:w="108" w:type="dxa"/>
+              <w:right w:w="108" w:type="dxa"/>
+            </w:tcMar>
+          </w:tcPr>
+          <w:p>
+            <w:pPr>
+              <w:spacing w:after="0" w:line="240" w:lineRule="auto"/>
+              <w:rPr>
+                <w:rFonts w:cstheme="minorHAnsi"/>
+                <w:sz w:val="20"/>
+                <w:szCs w:val="20"/>
+              </w:rPr>
+            </w:pPr>
+            <w:r>
+              <w:rPr>
+                <w:rFonts w:cstheme="minorHAnsi"/>
+                <w:sz w:val="20"/>
+                <w:szCs w:val="20"/>
+              </w:rPr>
+              <w:t xml:space="preserve">Bruker skal få tilbakemelding dersom den har tomt felt i et </w:t>
+            </w:r>
+            <w:proofErr w:type="gramStart"/>
+            <w:r>
+              <w:rPr>
+                <w:rFonts w:cstheme="minorHAnsi"/>
+                <w:sz w:val="20"/>
+                <w:szCs w:val="20"/>
+              </w:rPr>
+              <w:t>påkrevd</w:t>
+            </w:r>
+            <w:proofErr w:type="gramEnd"/>
+            <w:r>
+              <w:rPr>
+                <w:rFonts w:cstheme="minorHAnsi"/>
+                <w:sz w:val="20"/>
+                <w:szCs w:val="20"/>
+              </w:rPr>
+              <w:t xml:space="preserve"> felt</w:t>
+            </w:r>
+          </w:p>
+        </w:tc>
+        <w:tc>
+          <w:tcPr>
+            <w:tcW w:w="1134" w:type="dxa"/>
+            <w:tcBorders>
+              <w:top w:val="single" w:sz="4" w:space="0" w:color="000000"/>
+              <w:left w:val="single" w:sz="4" w:space="0" w:color="000000"/>
+              <w:bottom w:val="single" w:sz="4" w:space="0" w:color="000000"/>
+              <w:right w:val="single" w:sz="4" w:space="0" w:color="000000"/>
+            </w:tcBorders>
+            <w:shd w:val="clear" w:color="000000" w:fill="FFFFFF"/>
+            <w:tcMar>
+              <w:left w:w="108" w:type="dxa"/>
+              <w:right w:w="108" w:type="dxa"/>
+            </w:tcMar>
+          </w:tcPr>
+          <w:p>
+            <w:pPr>
+              <w:spacing w:after="0" w:line="240" w:lineRule="auto"/>
+              <w:rPr>
+                <w:rFonts w:eastAsia="Calibri" w:cstheme="minorHAnsi"/>
+                <w:sz w:val="20"/>
+                <w:szCs w:val="20"/>
+              </w:rPr>
+            </w:pPr>
+            <w:r>
+              <w:rPr>
+                <w:rFonts w:eastAsia="Calibri" w:cstheme="minorHAnsi"/>
+                <w:sz w:val="20"/>
+                <w:szCs w:val="20"/>
+              </w:rPr>
+              <w:t>MEDIUM</w:t>
+            </w:r>
+          </w:p>
+        </w:tc>
+        <w:tc>
+          <w:tcPr>
+            <w:tcW w:w="992" w:type="dxa"/>
+            <w:tcBorders>
+              <w:top w:val="single" w:sz="4" w:space="0" w:color="000000"/>
+              <w:left w:val="single" w:sz="4" w:space="0" w:color="000000"/>
+              <w:bottom w:val="single" w:sz="4" w:space="0" w:color="000000"/>
+              <w:right w:val="single" w:sz="4" w:space="0" w:color="000000"/>
+            </w:tcBorders>
+            <w:shd w:val="clear" w:color="000000" w:fill="FFFFFF"/>
+            <w:tcMar>
+              <w:left w:w="108" w:type="dxa"/>
+              <w:right w:w="108" w:type="dxa"/>
+            </w:tcMar>
+          </w:tcPr>
+          <w:p>
+            <w:pPr>
+              <w:spacing w:after="0" w:line="240" w:lineRule="auto"/>
+              <w:rPr>
+                <w:rFonts w:eastAsia="Calibri" w:cstheme="minorHAnsi"/>
+                <w:sz w:val="20"/>
+                <w:szCs w:val="20"/>
+              </w:rPr>
+            </w:pPr>
+            <w:r>
+              <w:rPr>
+                <w:rFonts w:eastAsia="Calibri" w:cstheme="minorHAnsi"/>
+                <w:sz w:val="20"/>
+                <w:szCs w:val="20"/>
+              </w:rPr>
+              <w:t>MEDIUM</w:t>
+            </w:r>
+          </w:p>
+        </w:tc>
+        <w:tc>
+          <w:tcPr>
+            <w:tcW w:w="709" w:type="dxa"/>
+            <w:tcBorders>
+              <w:top w:val="single" w:sz="4" w:space="0" w:color="000000"/>
+              <w:left w:val="single" w:sz="4" w:space="0" w:color="000000"/>
+              <w:bottom w:val="single" w:sz="4" w:space="0" w:color="000000"/>
+              <w:right w:val="single" w:sz="4" w:space="0" w:color="000000"/>
+            </w:tcBorders>
+            <w:shd w:val="clear" w:color="000000" w:fill="FFFFFF"/>
+            <w:tcMar>
+              <w:left w:w="108" w:type="dxa"/>
+              <w:right w:w="108" w:type="dxa"/>
+            </w:tcMar>
+          </w:tcPr>
+          <w:p>
+            <w:pPr>
+              <w:spacing w:after="0" w:line="240" w:lineRule="auto"/>
+              <w:rPr>
+                <w:rFonts w:eastAsia="Calibri" w:cstheme="minorHAnsi"/>
+                <w:sz w:val="20"/>
+                <w:szCs w:val="20"/>
+              </w:rPr>
+            </w:pPr>
+            <w:r>
+              <w:rPr>
+                <w:rFonts w:eastAsia="Calibri" w:cstheme="minorHAnsi"/>
+                <w:sz w:val="20"/>
+                <w:szCs w:val="20"/>
+              </w:rPr>
+              <w:t>0</w:t>
+            </w:r>
+          </w:p>
+        </w:tc>
+        <w:tc>
+          <w:tcPr>
+            <w:tcW w:w="850" w:type="dxa"/>
+            <w:tcBorders>
+              <w:top w:val="single" w:sz="4" w:space="0" w:color="000000"/>
+              <w:left w:val="single" w:sz="4" w:space="0" w:color="000000"/>
+              <w:bottom w:val="single" w:sz="4" w:space="0" w:color="000000"/>
+              <w:right w:val="single" w:sz="4" w:space="0" w:color="000000"/>
+            </w:tcBorders>
+            <w:shd w:val="clear" w:color="000000" w:fill="FFFFFF"/>
+            <w:tcMar>
+              <w:left w:w="108" w:type="dxa"/>
+              <w:right w:w="108" w:type="dxa"/>
+            </w:tcMar>
+          </w:tcPr>
+          <w:p>
+            <w:pPr>
+              <w:spacing w:after="0" w:line="240" w:lineRule="auto"/>
+              <w:rPr>
+                <w:rFonts w:eastAsia="Calibri" w:cstheme="minorHAnsi"/>
+                <w:sz w:val="20"/>
+                <w:szCs w:val="20"/>
+              </w:rPr>
+            </w:pPr>
+            <w:r>
+              <w:rPr>
+                <w:rFonts w:eastAsia="Calibri" w:cstheme="minorHAnsi"/>
+                <w:sz w:val="20"/>
+                <w:szCs w:val="20"/>
+              </w:rPr>
+              <w:t>JA</w:t>
+            </w:r>
+          </w:p>
+        </w:tc>
+      </w:tr>
+      <w:tr>
+        <w:trPr>
+          <w:trHeight w:val="172"/>
+        </w:trPr>
+        <w:tc>
+          <w:tcPr>
+            <w:tcW w:w="1305" w:type="dxa"/>
+            <w:tcBorders>
+              <w:top w:val="single" w:sz="4" w:space="0" w:color="000000"/>
+              <w:left w:val="single" w:sz="4" w:space="0" w:color="000000"/>
+              <w:bottom w:val="single" w:sz="4" w:space="0" w:color="000000"/>
+              <w:right w:val="single" w:sz="4" w:space="0" w:color="000000"/>
+            </w:tcBorders>
+            <w:shd w:val="clear" w:color="000000" w:fill="FFFFFF"/>
+          </w:tcPr>
+          <w:p>
+            <w:pPr>
+              <w:rPr>
+                <w:rFonts w:cstheme="minorHAnsi"/>
+                <w:b/>
+                <w:bCs/>
+                <w:sz w:val="20"/>
+                <w:szCs w:val="20"/>
+              </w:rPr>
+            </w:pPr>
+          </w:p>
+        </w:tc>
+        <w:tc>
+          <w:tcPr>
+            <w:tcW w:w="625" w:type="dxa"/>
+            <w:tcBorders>
+              <w:top w:val="single" w:sz="4" w:space="0" w:color="000000"/>
+              <w:left w:val="single" w:sz="4" w:space="0" w:color="000000"/>
+              <w:bottom w:val="single" w:sz="4" w:space="0" w:color="000000"/>
+              <w:right w:val="single" w:sz="4" w:space="0" w:color="000000"/>
+            </w:tcBorders>
+            <w:shd w:val="clear" w:color="000000" w:fill="FFFFFF"/>
+            <w:tcMar>
+              <w:left w:w="108" w:type="dxa"/>
+              <w:right w:w="108" w:type="dxa"/>
+            </w:tcMar>
+          </w:tcPr>
+          <w:p>
+            <w:pPr>
+              <w:spacing w:after="0" w:line="240" w:lineRule="auto"/>
+              <w:rPr>
+                <w:rFonts w:eastAsia="Calibri" w:cstheme="minorHAnsi"/>
+                <w:sz w:val="20"/>
+                <w:szCs w:val="20"/>
+              </w:rPr>
+            </w:pPr>
+          </w:p>
+        </w:tc>
+        <w:tc>
+          <w:tcPr>
+            <w:tcW w:w="590" w:type="dxa"/>
+            <w:tcBorders>
+              <w:top w:val="single" w:sz="4" w:space="0" w:color="000000"/>
+              <w:left w:val="single" w:sz="4" w:space="0" w:color="000000"/>
+              <w:bottom w:val="single" w:sz="4" w:space="0" w:color="000000"/>
+              <w:right w:val="single" w:sz="4" w:space="0" w:color="000000"/>
+            </w:tcBorders>
+            <w:shd w:val="clear" w:color="000000" w:fill="FFFFFF"/>
+          </w:tcPr>
+          <w:p>
+            <w:pPr>
+              <w:spacing w:after="0" w:line="240" w:lineRule="auto"/>
+              <w:rPr>
+                <w:rFonts w:eastAsia="Calibri" w:cstheme="minorHAnsi"/>
+                <w:sz w:val="20"/>
+                <w:szCs w:val="20"/>
+              </w:rPr>
+            </w:pPr>
+            <w:r>
+              <w:rPr>
+                <w:rFonts w:eastAsia="Calibri" w:cstheme="minorHAnsi"/>
+                <w:sz w:val="20"/>
+                <w:szCs w:val="20"/>
+              </w:rPr>
+              <w:t>1</w:t>
+            </w:r>
+          </w:p>
+        </w:tc>
+        <w:tc>
+          <w:tcPr>
+            <w:tcW w:w="4153" w:type="dxa"/>
+            <w:tcBorders>
+              <w:top w:val="single" w:sz="4" w:space="0" w:color="000000"/>
+              <w:left w:val="single" w:sz="4" w:space="0" w:color="000000"/>
+              <w:bottom w:val="single" w:sz="4" w:space="0" w:color="000000"/>
+              <w:right w:val="single" w:sz="4" w:space="0" w:color="000000"/>
+            </w:tcBorders>
+            <w:shd w:val="clear" w:color="000000" w:fill="FFFFFF"/>
+            <w:tcMar>
+              <w:left w:w="108" w:type="dxa"/>
+              <w:right w:w="108" w:type="dxa"/>
+            </w:tcMar>
+          </w:tcPr>
+          <w:p>
+            <w:pPr>
+              <w:spacing w:after="0" w:line="240" w:lineRule="auto"/>
+              <w:rPr>
+                <w:rFonts w:cstheme="minorHAnsi"/>
+                <w:sz w:val="20"/>
+                <w:szCs w:val="20"/>
+              </w:rPr>
+            </w:pPr>
+            <w:r>
+              <w:rPr>
+                <w:rFonts w:cstheme="minorHAnsi"/>
+                <w:sz w:val="20"/>
+                <w:szCs w:val="20"/>
+              </w:rPr>
+              <w:t xml:space="preserve">Bruker skal få tilbakemelding dersom den har </w:t>
+            </w:r>
+            <w:r>
+              <w:rPr>
+                <w:rFonts w:cstheme="minorHAnsi"/>
+                <w:sz w:val="20"/>
+                <w:szCs w:val="20"/>
+              </w:rPr>
+              <w:t>bokstaver i et</w:t>
+            </w:r>
+            <w:r>
+              <w:rPr>
+                <w:rFonts w:cstheme="minorHAnsi"/>
+                <w:sz w:val="20"/>
+                <w:szCs w:val="20"/>
+              </w:rPr>
+              <w:t xml:space="preserve"> felt </w:t>
+            </w:r>
+            <w:r>
+              <w:rPr>
+                <w:rFonts w:cstheme="minorHAnsi"/>
+                <w:sz w:val="20"/>
+                <w:szCs w:val="20"/>
+              </w:rPr>
+              <w:t>der det forventes tall</w:t>
+            </w:r>
+          </w:p>
+        </w:tc>
+        <w:tc>
+          <w:tcPr>
+            <w:tcW w:w="1134" w:type="dxa"/>
+            <w:tcBorders>
+              <w:top w:val="single" w:sz="4" w:space="0" w:color="000000"/>
+              <w:left w:val="single" w:sz="4" w:space="0" w:color="000000"/>
+              <w:bottom w:val="single" w:sz="4" w:space="0" w:color="000000"/>
+              <w:right w:val="single" w:sz="4" w:space="0" w:color="000000"/>
+            </w:tcBorders>
+            <w:shd w:val="clear" w:color="000000" w:fill="FFFFFF"/>
+            <w:tcMar>
+              <w:left w:w="108" w:type="dxa"/>
+              <w:right w:w="108" w:type="dxa"/>
+            </w:tcMar>
+          </w:tcPr>
+          <w:p>
+            <w:pPr>
+              <w:spacing w:after="0" w:line="240" w:lineRule="auto"/>
+              <w:rPr>
+                <w:rFonts w:eastAsia="Calibri" w:cstheme="minorHAnsi"/>
+                <w:sz w:val="20"/>
+                <w:szCs w:val="20"/>
+              </w:rPr>
+            </w:pPr>
+            <w:r>
+              <w:rPr>
+                <w:rFonts w:eastAsia="Calibri" w:cstheme="minorHAnsi"/>
+                <w:sz w:val="20"/>
+                <w:szCs w:val="20"/>
+              </w:rPr>
+              <w:t>MEDIUM</w:t>
+            </w:r>
+          </w:p>
+        </w:tc>
+        <w:tc>
+          <w:tcPr>
+            <w:tcW w:w="992" w:type="dxa"/>
+            <w:tcBorders>
+              <w:top w:val="single" w:sz="4" w:space="0" w:color="000000"/>
+              <w:left w:val="single" w:sz="4" w:space="0" w:color="000000"/>
+              <w:bottom w:val="single" w:sz="4" w:space="0" w:color="000000"/>
+              <w:right w:val="single" w:sz="4" w:space="0" w:color="000000"/>
+            </w:tcBorders>
+            <w:shd w:val="clear" w:color="000000" w:fill="FFFFFF"/>
+            <w:tcMar>
+              <w:left w:w="108" w:type="dxa"/>
+              <w:right w:w="108" w:type="dxa"/>
+            </w:tcMar>
+          </w:tcPr>
+          <w:p>
+            <w:pPr>
+              <w:spacing w:after="0" w:line="240" w:lineRule="auto"/>
+              <w:rPr>
+                <w:rFonts w:eastAsia="Calibri" w:cstheme="minorHAnsi"/>
+                <w:sz w:val="20"/>
+                <w:szCs w:val="20"/>
+              </w:rPr>
+            </w:pPr>
+            <w:r>
+              <w:rPr>
+                <w:rFonts w:eastAsia="Calibri" w:cstheme="minorHAnsi"/>
+                <w:sz w:val="20"/>
+                <w:szCs w:val="20"/>
+              </w:rPr>
+              <w:t>MEDIUM</w:t>
+            </w:r>
+          </w:p>
+        </w:tc>
+        <w:tc>
+          <w:tcPr>
+            <w:tcW w:w="709" w:type="dxa"/>
+            <w:tcBorders>
+              <w:top w:val="single" w:sz="4" w:space="0" w:color="000000"/>
+              <w:left w:val="single" w:sz="4" w:space="0" w:color="000000"/>
+              <w:bottom w:val="single" w:sz="4" w:space="0" w:color="000000"/>
+              <w:right w:val="single" w:sz="4" w:space="0" w:color="000000"/>
+            </w:tcBorders>
+            <w:shd w:val="clear" w:color="000000" w:fill="FFFFFF"/>
+            <w:tcMar>
+              <w:left w:w="108" w:type="dxa"/>
+              <w:right w:w="108" w:type="dxa"/>
+            </w:tcMar>
+          </w:tcPr>
+          <w:p>
+            <w:pPr>
+              <w:spacing w:after="0" w:line="240" w:lineRule="auto"/>
+              <w:rPr>
+                <w:rFonts w:eastAsia="Calibri" w:cstheme="minorHAnsi"/>
+                <w:sz w:val="20"/>
+                <w:szCs w:val="20"/>
+              </w:rPr>
+            </w:pPr>
+            <w:r>
+              <w:rPr>
+                <w:rFonts w:eastAsia="Calibri" w:cstheme="minorHAnsi"/>
+                <w:sz w:val="20"/>
+                <w:szCs w:val="20"/>
+              </w:rPr>
+              <w:t>0</w:t>
+            </w:r>
+          </w:p>
+        </w:tc>
+        <w:tc>
+          <w:tcPr>
+            <w:tcW w:w="850" w:type="dxa"/>
+            <w:tcBorders>
+              <w:top w:val="single" w:sz="4" w:space="0" w:color="000000"/>
+              <w:left w:val="single" w:sz="4" w:space="0" w:color="000000"/>
+              <w:bottom w:val="single" w:sz="4" w:space="0" w:color="000000"/>
+              <w:right w:val="single" w:sz="4" w:space="0" w:color="000000"/>
+            </w:tcBorders>
+            <w:shd w:val="clear" w:color="000000" w:fill="FFFFFF"/>
+            <w:tcMar>
+              <w:left w:w="108" w:type="dxa"/>
+              <w:right w:w="108" w:type="dxa"/>
+            </w:tcMar>
+          </w:tcPr>
+          <w:p>
+            <w:pPr>
+              <w:spacing w:after="0" w:line="240" w:lineRule="auto"/>
+              <w:rPr>
+                <w:rFonts w:eastAsia="Calibri" w:cstheme="minorHAnsi"/>
+                <w:sz w:val="20"/>
+                <w:szCs w:val="20"/>
+              </w:rPr>
+            </w:pPr>
+            <w:r>
+              <w:rPr>
+                <w:rFonts w:eastAsia="Calibri" w:cstheme="minorHAnsi"/>
+                <w:sz w:val="20"/>
+                <w:szCs w:val="20"/>
+              </w:rPr>
+              <w:t>JA</w:t>
+            </w:r>
+          </w:p>
+        </w:tc>
+      </w:tr>
+      <w:tr>
+        <w:trPr>
+          <w:trHeight w:val="172"/>
+        </w:trPr>
+        <w:tc>
+          <w:tcPr>
+            <w:tcW w:w="1305" w:type="dxa"/>
+            <w:tcBorders>
+              <w:top w:val="single" w:sz="4" w:space="0" w:color="000000"/>
+              <w:left w:val="single" w:sz="4" w:space="0" w:color="000000"/>
+              <w:bottom w:val="single" w:sz="4" w:space="0" w:color="000000"/>
+              <w:right w:val="single" w:sz="4" w:space="0" w:color="000000"/>
+            </w:tcBorders>
+            <w:shd w:val="clear" w:color="000000" w:fill="FFFFFF"/>
+          </w:tcPr>
+          <w:p>
+            <w:pPr>
+              <w:rPr>
+                <w:rFonts w:cstheme="minorHAnsi"/>
+                <w:b/>
+                <w:bCs/>
+                <w:sz w:val="20"/>
+                <w:szCs w:val="20"/>
+              </w:rPr>
+            </w:pPr>
+          </w:p>
+        </w:tc>
+        <w:tc>
+          <w:tcPr>
+            <w:tcW w:w="625" w:type="dxa"/>
+            <w:tcBorders>
+              <w:top w:val="single" w:sz="4" w:space="0" w:color="000000"/>
+              <w:left w:val="single" w:sz="4" w:space="0" w:color="000000"/>
+              <w:bottom w:val="single" w:sz="4" w:space="0" w:color="000000"/>
+              <w:right w:val="single" w:sz="4" w:space="0" w:color="000000"/>
+            </w:tcBorders>
+            <w:shd w:val="clear" w:color="000000" w:fill="FFFFFF"/>
+            <w:tcMar>
+              <w:left w:w="108" w:type="dxa"/>
+              <w:right w:w="108" w:type="dxa"/>
+            </w:tcMar>
+          </w:tcPr>
+          <w:p>
+            <w:pPr>
+              <w:spacing w:after="0" w:line="240" w:lineRule="auto"/>
+              <w:rPr>
+                <w:rFonts w:eastAsia="Calibri" w:cstheme="minorHAnsi"/>
+                <w:sz w:val="20"/>
+                <w:szCs w:val="20"/>
+              </w:rPr>
+            </w:pPr>
+            <w:r>
+              <w:rPr>
+                <w:rFonts w:eastAsia="Calibri" w:cstheme="minorHAnsi"/>
+                <w:sz w:val="20"/>
+                <w:szCs w:val="20"/>
+              </w:rPr>
+              <w:t>2</w:t>
+            </w:r>
+          </w:p>
+        </w:tc>
+        <w:tc>
+          <w:tcPr>
+            <w:tcW w:w="590" w:type="dxa"/>
+            <w:tcBorders>
+              <w:top w:val="single" w:sz="4" w:space="0" w:color="000000"/>
+              <w:left w:val="single" w:sz="4" w:space="0" w:color="000000"/>
+              <w:bottom w:val="single" w:sz="4" w:space="0" w:color="000000"/>
+              <w:right w:val="single" w:sz="4" w:space="0" w:color="000000"/>
+            </w:tcBorders>
+            <w:shd w:val="clear" w:color="000000" w:fill="FFFFFF"/>
+          </w:tcPr>
+          <w:p>
+            <w:pPr>
+              <w:spacing w:after="0" w:line="240" w:lineRule="auto"/>
+              <w:rPr>
+                <w:rFonts w:eastAsia="Calibri" w:cstheme="minorHAnsi"/>
+                <w:sz w:val="20"/>
+                <w:szCs w:val="20"/>
+              </w:rPr>
+            </w:pPr>
+          </w:p>
+        </w:tc>
+        <w:tc>
+          <w:tcPr>
+            <w:tcW w:w="4153" w:type="dxa"/>
+            <w:tcBorders>
+              <w:top w:val="single" w:sz="4" w:space="0" w:color="000000"/>
+              <w:left w:val="single" w:sz="4" w:space="0" w:color="000000"/>
+              <w:bottom w:val="single" w:sz="4" w:space="0" w:color="000000"/>
+              <w:right w:val="single" w:sz="4" w:space="0" w:color="000000"/>
+            </w:tcBorders>
+            <w:shd w:val="clear" w:color="000000" w:fill="FFFFFF"/>
+            <w:tcMar>
+              <w:left w:w="108" w:type="dxa"/>
+              <w:right w:w="108" w:type="dxa"/>
+            </w:tcMar>
+          </w:tcPr>
+          <w:p>
+            <w:pPr>
+              <w:spacing w:after="0" w:line="240" w:lineRule="auto"/>
+              <w:rPr>
+                <w:rFonts w:cstheme="minorHAnsi"/>
+                <w:sz w:val="20"/>
+                <w:szCs w:val="20"/>
+              </w:rPr>
+            </w:pPr>
+            <w:r>
+              <w:rPr>
+                <w:rFonts w:cstheme="minorHAnsi"/>
+                <w:sz w:val="20"/>
+                <w:szCs w:val="20"/>
+              </w:rPr>
+              <w:t>Bruker skal få tilbakemelding om betalingen ikke blir godkjent</w:t>
+            </w:r>
+          </w:p>
+        </w:tc>
+        <w:tc>
+          <w:tcPr>
+            <w:tcW w:w="1134" w:type="dxa"/>
+            <w:tcBorders>
+              <w:top w:val="single" w:sz="4" w:space="0" w:color="000000"/>
+              <w:left w:val="single" w:sz="4" w:space="0" w:color="000000"/>
+              <w:bottom w:val="single" w:sz="4" w:space="0" w:color="000000"/>
+              <w:right w:val="single" w:sz="4" w:space="0" w:color="000000"/>
+            </w:tcBorders>
+            <w:shd w:val="clear" w:color="000000" w:fill="FFFFFF"/>
+            <w:tcMar>
+              <w:left w:w="108" w:type="dxa"/>
+              <w:right w:w="108" w:type="dxa"/>
+            </w:tcMar>
+          </w:tcPr>
+          <w:p>
+            <w:pPr>
+              <w:spacing w:after="0" w:line="240" w:lineRule="auto"/>
+              <w:rPr>
+                <w:rFonts w:eastAsia="Calibri" w:cstheme="minorHAnsi"/>
+                <w:sz w:val="20"/>
+                <w:szCs w:val="20"/>
+              </w:rPr>
+            </w:pPr>
+            <w:r>
+              <w:rPr>
+                <w:rFonts w:eastAsia="Calibri" w:cstheme="minorHAnsi"/>
+                <w:sz w:val="20"/>
+                <w:szCs w:val="20"/>
+              </w:rPr>
+              <w:t>MEDIUM</w:t>
+            </w:r>
+          </w:p>
+        </w:tc>
+        <w:tc>
+          <w:tcPr>
+            <w:tcW w:w="992" w:type="dxa"/>
+            <w:tcBorders>
+              <w:top w:val="single" w:sz="4" w:space="0" w:color="000000"/>
+              <w:left w:val="single" w:sz="4" w:space="0" w:color="000000"/>
+              <w:bottom w:val="single" w:sz="4" w:space="0" w:color="000000"/>
+              <w:right w:val="single" w:sz="4" w:space="0" w:color="000000"/>
+            </w:tcBorders>
+            <w:shd w:val="clear" w:color="000000" w:fill="FFFFFF"/>
+            <w:tcMar>
+              <w:left w:w="108" w:type="dxa"/>
+              <w:right w:w="108" w:type="dxa"/>
+            </w:tcMar>
+          </w:tcPr>
+          <w:p>
+            <w:pPr>
+              <w:spacing w:after="0" w:line="240" w:lineRule="auto"/>
+              <w:rPr>
+                <w:rFonts w:eastAsia="Calibri" w:cstheme="minorHAnsi"/>
+                <w:sz w:val="20"/>
+                <w:szCs w:val="20"/>
+              </w:rPr>
+            </w:pPr>
+            <w:r>
+              <w:rPr>
+                <w:rFonts w:eastAsia="Calibri" w:cstheme="minorHAnsi"/>
+                <w:sz w:val="20"/>
+                <w:szCs w:val="20"/>
+              </w:rPr>
+              <w:t>MEDIUM</w:t>
+            </w:r>
+          </w:p>
+        </w:tc>
+        <w:tc>
+          <w:tcPr>
+            <w:tcW w:w="709" w:type="dxa"/>
+            <w:tcBorders>
+              <w:top w:val="single" w:sz="4" w:space="0" w:color="000000"/>
+              <w:left w:val="single" w:sz="4" w:space="0" w:color="000000"/>
+              <w:bottom w:val="single" w:sz="4" w:space="0" w:color="000000"/>
+              <w:right w:val="single" w:sz="4" w:space="0" w:color="000000"/>
+            </w:tcBorders>
+            <w:shd w:val="clear" w:color="000000" w:fill="FFFFFF"/>
+            <w:tcMar>
+              <w:left w:w="108" w:type="dxa"/>
+              <w:right w:w="108" w:type="dxa"/>
+            </w:tcMar>
+          </w:tcPr>
+          <w:p>
+            <w:pPr>
+              <w:spacing w:after="0" w:line="240" w:lineRule="auto"/>
+              <w:rPr>
+                <w:rFonts w:eastAsia="Calibri" w:cstheme="minorHAnsi"/>
+                <w:sz w:val="20"/>
+                <w:szCs w:val="20"/>
+              </w:rPr>
+            </w:pPr>
+            <w:r>
+              <w:rPr>
+                <w:rFonts w:eastAsia="Calibri" w:cstheme="minorHAnsi"/>
+                <w:sz w:val="20"/>
+                <w:szCs w:val="20"/>
+              </w:rPr>
+              <w:t>0</w:t>
+            </w:r>
+          </w:p>
+        </w:tc>
+        <w:tc>
+          <w:tcPr>
+            <w:tcW w:w="850" w:type="dxa"/>
+            <w:tcBorders>
+              <w:top w:val="single" w:sz="4" w:space="0" w:color="000000"/>
+              <w:left w:val="single" w:sz="4" w:space="0" w:color="000000"/>
+              <w:bottom w:val="single" w:sz="4" w:space="0" w:color="000000"/>
+              <w:right w:val="single" w:sz="4" w:space="0" w:color="000000"/>
+            </w:tcBorders>
+            <w:shd w:val="clear" w:color="000000" w:fill="FFFFFF"/>
+            <w:tcMar>
+              <w:left w:w="108" w:type="dxa"/>
+              <w:right w:w="108" w:type="dxa"/>
+            </w:tcMar>
+          </w:tcPr>
+          <w:p>
+            <w:pPr>
+              <w:spacing w:after="0" w:line="240" w:lineRule="auto"/>
+              <w:rPr>
+                <w:rFonts w:eastAsia="Calibri" w:cstheme="minorHAnsi"/>
+                <w:sz w:val="20"/>
+                <w:szCs w:val="20"/>
+              </w:rPr>
+            </w:pPr>
+            <w:r>
+              <w:rPr>
+                <w:rFonts w:eastAsia="Calibri" w:cstheme="minorHAnsi"/>
+                <w:sz w:val="20"/>
+                <w:szCs w:val="20"/>
+              </w:rPr>
+              <w:t>JA</w:t>
+            </w:r>
+          </w:p>
+        </w:tc>
+      </w:tr>
     </w:tbl>
     <w:p>
       <w:pPr>
@@ -15046,13 +16178,7 @@
     </w:p>
     <w:p>
       <w:r>
-        <w:t xml:space="preserve">For å kunne kjøre </w:t>
-      </w:r>
-      <w:r>
-        <w:t>programmet</w:t>
-      </w:r>
-      <w:r>
-        <w:t xml:space="preserve"> må du ha et Python IDE (Vi anbefaler </w:t>
+        <w:t xml:space="preserve">For å kunne kjøre programmet må du ha et Python IDE (Vi anbefaler </w:t>
       </w:r>
       <w:proofErr w:type="spellStart"/>
       <w:r>
@@ -15143,11 +16269,7 @@
       </w:r>
       <w:proofErr w:type="spellEnd"/>
       <w:r>
-        <w:t xml:space="preserve"> </w:t>
-      </w:r>
-      <w:r>
-        <w:lastRenderedPageBreak/>
-        <w:t>du har installert/installerte tidligere. Her er det viktig at du åpner hele mappen «</w:t>
+        <w:t xml:space="preserve"> du har installert/installerte tidligere. Her er det viktig at du åpner hele mappen «</w:t>
       </w:r>
       <w:proofErr w:type="spellStart"/>
       <w:r>
@@ -15168,6 +16290,7 @@
     </w:p>
     <w:p>
       <w:r>
+        <w:lastRenderedPageBreak/>
         <w:t>Nå som du har fått åpnet programvaren vår så kan du nå på venstresiden i klikke deg inn på mappen som heter “</w:t>
       </w:r>
       <w:proofErr w:type="spellStart"/>
@@ -15242,7 +16365,15 @@
       </w:r>
       <w:proofErr w:type="spellEnd"/>
       <w:r>
-        <w:t xml:space="preserve"> og klikke run. Eller så kan du åpne “test” mappen i </w:t>
+        <w:t xml:space="preserve"> og </w:t>
+      </w:r>
+      <w:proofErr w:type="gramStart"/>
+      <w:r>
+        <w:t>klikke</w:t>
+      </w:r>
+      <w:proofErr w:type="gramEnd"/>
+      <w:r>
+        <w:t xml:space="preserve"> run. Eller så kan du åpne “test” mappen i </w:t>
       </w:r>
       <w:proofErr w:type="spellStart"/>
       <w:r>
@@ -15277,12 +16408,17 @@
         <w:t xml:space="preserve">, i den menyen så kan du klikke på «Edit </w:t>
       </w:r>
       <w:proofErr w:type="spellStart"/>
+      <w:proofErr w:type="gramStart"/>
       <w:r>
         <w:t>Configurations</w:t>
       </w:r>
       <w:proofErr w:type="spellEnd"/>
       <w:r>
-        <w:t xml:space="preserve">...». Dette åpner et nytt vindu der du kan klikke på «+» tegnet øverst til venstre, i den menyen den åpner kan du </w:t>
+        <w:t>...</w:t>
+      </w:r>
+      <w:proofErr w:type="gramEnd"/>
+      <w:r>
+        <w:t xml:space="preserve">». Dette åpner et nytt vindu der du kan klikke på «+» tegnet øverst til venstre, i den menyen den åpner kan du </w:t>
       </w:r>
       <w:proofErr w:type="spellStart"/>
       <w:r>
@@ -15338,7 +16474,11 @@
       </w:r>
       <w:proofErr w:type="spellEnd"/>
       <w:r>
-        <w:t xml:space="preserve"> in test», hvis du velger denne og så klikker på den grønne pilen så vil du kunne se at alle testene kjører. Du kan også klikke på den grønne pilen med ett skjold ved siden av for å se hvor god dekning vi har på testene våre, altså hvor mye av koden vår som vi har kjørt tester på.</w:t>
+        <w:t xml:space="preserve"> in test», hvis du velger denne og så klikker på den grønne pilen så vil du kunne se at alle testene kjører. Du kan også klikke på den grønne pilen med ett </w:t>
+      </w:r>
+      <w:r>
+        <w:lastRenderedPageBreak/>
+        <w:t>skjold ved siden av for å se hvor god dekning vi har på testene våre, altså hvor mye av koden vår som vi har kjørt tester på.</w:t>
       </w:r>
     </w:p>
     <w:p/>
@@ -15363,7 +16503,6 @@
       </w:pPr>
       <w:bookmarkStart w:id="22" w:name="_Toc57191335"/>
       <w:r>
-        <w:lastRenderedPageBreak/>
         <w:t>Prototypens komponenter:</w:t>
       </w:r>
       <w:bookmarkEnd w:id="22"/>
@@ -15428,7 +16567,11 @@
       </w:r>
       <w:proofErr w:type="spellEnd"/>
       <w:r>
-        <w:t xml:space="preserve"> hadde derfor i en mer realistisk implementasjon ikke holdt funksjonalitet for å endre direkte på parkeringsplasser, men hellere holdt funksjonalitet for å kontakte en ekstern database, også fortelle hvordan den skal gi eller endre data. Hovedjobben til </w:t>
+        <w:t xml:space="preserve"> hadde derfor i en mer realistisk implementasjon ikke </w:t>
+      </w:r>
+      <w:r>
+        <w:lastRenderedPageBreak/>
+        <w:t xml:space="preserve">holdt funksjonalitet for å endre direkte på parkeringsplasser, men hellere holdt funksjonalitet for å kontakte en ekstern database, også fortelle hvordan den skal gi eller endre data. Hovedjobben til </w:t>
       </w:r>
       <w:proofErr w:type="spellStart"/>
       <w:r>
@@ -15518,7 +16661,10 @@
       </w:r>
       <w:proofErr w:type="spellEnd"/>
       <w:r>
-        <w:t xml:space="preserve"> aktiverer funksjoner i klassen kalt ParkingController (mer om denne under). Disse funksjoner vil ofte aktiverer andre funksjoner i </w:t>
+        <w:t xml:space="preserve"> aktiverer funksjoner i klassen kalt ParkingController (mer om denne under). Disse funksjoner vil ofte aktiverer </w:t>
+      </w:r>
+      <w:r>
+        <w:t xml:space="preserve">andre funksjoner i </w:t>
       </w:r>
       <w:proofErr w:type="spellStart"/>
       <w:r>
@@ -15550,15 +16696,15 @@
       </w:r>
       <w:proofErr w:type="spellEnd"/>
       <w:r>
-        <w:t xml:space="preserve"> klassens hovedoppgave er og presenterer </w:t>
-      </w:r>
-      <w:r>
-        <w:lastRenderedPageBreak/>
-        <w:t>informasjonen om parkeringsplasser til brukeren, men skal også fungerer som startpunktet for brukerens input.</w:t>
+        <w:t xml:space="preserve"> klassens hovedoppgave er og presenterer informasjonen om parkeringsplasser til brukeren, men skal også fungerer som startpunktet for brukerens input.</w:t>
       </w:r>
     </w:p>
     <w:p>
-      <w:r>
+      <w:pPr>
+        <w:spacing w:line="259" w:lineRule="auto"/>
+      </w:pPr>
+      <w:r>
+        <w:lastRenderedPageBreak/>
         <w:drawing>
           <wp:inline distT="0" distB="0" distL="0" distR="0" wp14:anchorId="4D2CDED5" wp14:editId="4CAD0E3E">
             <wp:extent cx="2992582" cy="3104485"/>
@@ -15598,6 +16744,7 @@
     </w:p>
     <w:p>
       <w:pPr>
+        <w:spacing w:line="259" w:lineRule="auto"/>
         <w:rPr>
           <w:i/>
           <w:iCs/>
@@ -15678,6 +16825,9 @@
       </w:r>
     </w:p>
     <w:p>
+      <w:pPr>
+        <w:spacing w:line="259" w:lineRule="auto"/>
+      </w:pPr>
       <w:r>
         <w:lastRenderedPageBreak/>
         <w:t xml:space="preserve"> </w:t>
@@ -15722,6 +16872,7 @@
     </w:p>
     <w:p>
       <w:pPr>
+        <w:spacing w:line="259" w:lineRule="auto"/>
         <w:rPr>
           <w:i/>
           <w:iCs/>
@@ -15867,11 +17018,17 @@
       </w:r>
       <w:proofErr w:type="spellEnd"/>
       <w:r>
-        <w:t xml:space="preserve"> kaller dem, som en reaksjon til at bruker gjør noe. ParkingController har også som oppgave å sørge for at informasjon som kommer inn når en parkeringsplass detaljer må endres at de kommer inn på riktig form. Når nye parkeringsplasser skal lages, sørger også kontrolleren for å tildele en ny id til den nye parkeringsplassen. ParkingController hovedoppgave er og fungerer som et mellomlag som kan se gjennom dataen som sendes til </w:t>
+        <w:t xml:space="preserve"> kaller dem, som en reaksjon til at bruker gjør noe. ParkingController har også som oppgave å sørge for at informasjon som kommer inn når en parkeringsplass</w:t>
+      </w:r>
+      <w:r>
+        <w:t xml:space="preserve"> detaljer må </w:t>
+      </w:r>
+      <w:r>
+        <w:lastRenderedPageBreak/>
+        <w:t xml:space="preserve">endres at de kommer inn på riktig form. Når nye parkeringsplasser skal lages, sørger også kontrolleren for å tildele en ny id til den nye parkeringsplassen. ParkingController hovedoppgave er og fungerer som et mellomlag som kan se gjennom dataen som sendes til </w:t>
       </w:r>
       <w:proofErr w:type="spellStart"/>
       <w:r>
-        <w:lastRenderedPageBreak/>
         <w:t>ListRepository</w:t>
       </w:r>
       <w:proofErr w:type="spellEnd"/>
@@ -15930,7 +17087,6 @@
     <w:p>
       <w:pPr>
         <w:pStyle w:val="Overskrift3"/>
-        <w:spacing w:line="360" w:lineRule="auto"/>
       </w:pPr>
       <w:bookmarkStart w:id="24" w:name="_Toc57191337"/>
       <w:r>
@@ -15940,29 +17096,15 @@
     </w:p>
     <w:p>
       <w:r>
-        <w:t xml:space="preserve">Bruker vil alltid starte på start siden kalt hovedmeny. Her vil bruker få tre velg leier, utleier og min </w:t>
-      </w:r>
-      <w:r>
-        <w:t>profil (</w:t>
-      </w:r>
-      <w:r>
-        <w:t xml:space="preserve">se figur 1). Hvis bruker </w:t>
-      </w:r>
-      <w:r>
-        <w:t>klikker på</w:t>
-      </w:r>
-      <w:r>
-        <w:t xml:space="preserve"> leier, blir bruker sendt til leier listen. Her vises en liste med </w:t>
-      </w:r>
-      <w:r>
-        <w:t>parkeringsplasser (</w:t>
-      </w:r>
-      <w:r>
-        <w:t>se figur 3). Dette er parkeringsplasser bruker kan leie og allerede er i gang med å leie.</w:t>
+        <w:t>Bruker vil alltid starte på start siden kalt hovedmeny. Her vil bruker få tre velg leier, utleier og min profil (se figur 1). Hvis bruker klikker på leier, blir bruker sendt til leier listen. Her vises en liste med parkeringsplasser (se figur 3). Dette er parkeringsplasser bruker kan leie og allerede er i gang med å leie.</w:t>
       </w:r>
     </w:p>
     <w:p>
-      <w:r>
+      <w:pPr>
+        <w:spacing w:line="259" w:lineRule="auto"/>
+      </w:pPr>
+      <w:r>
+        <w:lastRenderedPageBreak/>
         <w:t xml:space="preserve"> </w:t>
       </w:r>
       <w:r>
@@ -16005,6 +17147,7 @@
     </w:p>
     <w:p>
       <w:pPr>
+        <w:spacing w:line="259" w:lineRule="auto"/>
         <w:rPr>
           <w:i/>
           <w:iCs/>
@@ -16053,14 +17196,7 @@
           <w:i/>
           <w:iCs/>
         </w:rPr>
-        <w:t>: leiers liste med parkeringsplasser</w:t>
-      </w:r>
-      <w:r>
-        <w:rPr>
-          <w:i/>
-          <w:iCs/>
-        </w:rPr>
-        <w:t>. To ledige plasser, og en aktiv parkering.</w:t>
+        <w:t>: leiers liste med parkeringsplasser. To ledige plasser, og en aktiv parkering.</w:t>
       </w:r>
     </w:p>
     <w:p>
@@ -16081,15 +17217,15 @@
       </w:r>
       <w:proofErr w:type="spellEnd"/>
       <w:r>
-        <w:t xml:space="preserve">. Hvis godkjente betalingsmidler er gitt vil en pop vise informasjon om den nå </w:t>
-      </w:r>
-      <w:r>
-        <w:lastRenderedPageBreak/>
-        <w:t xml:space="preserve">betalte parkering (se figur 4). Hvis godkjente betalingsmidler ikke er gitt vil en pop-up vises som forteller godkjente betalingsmidler ikke er aktivert (se figur 5). </w:t>
+        <w:t xml:space="preserve">. Hvis godkjente betalingsmidler er gitt vil en pop vise informasjon om den nå betalte parkering (se figur 4). Hvis godkjente betalingsmidler ikke er gitt vil en pop-up vises som forteller godkjente betalingsmidler ikke er aktivert (se figur 5). </w:t>
       </w:r>
     </w:p>
     <w:p>
-      <w:r>
+      <w:pPr>
+        <w:spacing w:line="259" w:lineRule="auto"/>
+      </w:pPr>
+      <w:r>
+        <w:lastRenderedPageBreak/>
         <w:drawing>
           <wp:inline distT="0" distB="0" distL="0" distR="0" wp14:anchorId="32980DC8" wp14:editId="0E559012">
             <wp:extent cx="4019550" cy="4159979"/>
@@ -16129,6 +17265,7 @@
     </w:p>
     <w:p>
       <w:pPr>
+        <w:spacing w:line="259" w:lineRule="auto"/>
         <w:rPr>
           <w:i/>
           <w:iCs/>
@@ -16181,6 +17318,9 @@
       </w:r>
     </w:p>
     <w:p>
+      <w:pPr>
+        <w:spacing w:line="259" w:lineRule="auto"/>
+      </w:pPr>
       <w:r>
         <w:lastRenderedPageBreak/>
         <w:drawing>
@@ -16222,6 +17362,7 @@
     </w:p>
     <w:p>
       <w:pPr>
+        <w:spacing w:line="259" w:lineRule="auto"/>
         <w:rPr>
           <w:i/>
           <w:iCs/>
@@ -16275,15 +17416,42 @@
     </w:p>
     <w:p>
       <w:r>
-        <w:t>Hvis bruker klikker lei parkering, vil en de vises parkering i detalj (se figur 2). Her får bruker valget å trykke avbryt som sender bruker tilbake til listen med parkeringsplasser. Men bruker får også valget å trykke bekreft, hvor heretter brukes sendes tilbake til listen, med parkeringsplasser. Den parkeringsplassen som ble trykket bekreft på skal ligges til listen over parkeringsplasser leies.</w:t>
+        <w:t xml:space="preserve">Hvis bruker </w:t>
+      </w:r>
+      <w:proofErr w:type="gramStart"/>
+      <w:r>
+        <w:t>klikker</w:t>
+      </w:r>
+      <w:proofErr w:type="gramEnd"/>
+      <w:r>
+        <w:t xml:space="preserve"> lei parkering, vil en de vises parkering i detalj (se figur 2). Her får bruker valget å trykke avbryt som sender bruker tilbake til listen med parkeringsplasser. Men bruker får også valget å trykke bekreft, hvor heretter brukes sendes tilbake til listen, med parkeringsplasser. Den parkeringsplassen som ble trykket bekreft på skal ligges til listen over parkeringsplasser leies.</w:t>
       </w:r>
     </w:p>
     <w:p>
       <w:r>
-        <w:t>I hovedmenyen får bruker også valget å trykke utleier. Her vil bruker også sendt til en liste med parkeringsplasser (se figur 6). Dette er listen over parkeringsplasser som brukeren selv har lagt ut. Her har brukeren også valget å tilbake til hovedmenyen ved å klikke hovedmeny. Bruker kan tillegg også legge til en parkeringsplass ved å klikke på den knapp som indikerer det. Heretter vil bruker bli sendt til et skjema, hvor en må fylle inn informasjon om den nye parkeringsplass (se figur 7). Her kan bruker avbryte som sender bruker tilbake til listen igjen. Bruker kan også klikke legg til. Hvis all informasjon er skrevet inn og korrekt vil bruker bli sendt tilbake til listen, hvis ikke vil en pop-up feilmelding be deg prøve på nytt (se figur 8).</w:t>
+        <w:t xml:space="preserve">I hovedmenyen får bruker også valget å trykke utleier. Her vil bruker også sendt til en liste med parkeringsplasser (se figur 6). Dette er listen over parkeringsplasser som brukeren selv har lagt ut. Her har brukeren også valget å tilbake til hovedmenyen ved å </w:t>
+      </w:r>
+      <w:proofErr w:type="gramStart"/>
+      <w:r>
+        <w:t>klikke</w:t>
+      </w:r>
+      <w:proofErr w:type="gramEnd"/>
+      <w:r>
+        <w:t xml:space="preserve"> hovedmeny. Bruker kan tillegg også legge til en parkeringsplass ved å klikke på den knapp som indikerer det. Heretter vil bruker bli sendt til et skjema, hvor en må fylle inn informasjon om den nye parkeringsplass (se figur 7). Her kan bruker avbryte som sender bruker tilbake til listen igjen. Bruker kan også </w:t>
+      </w:r>
+      <w:proofErr w:type="gramStart"/>
+      <w:r>
+        <w:t>klikke</w:t>
+      </w:r>
+      <w:proofErr w:type="gramEnd"/>
+      <w:r>
+        <w:t xml:space="preserve"> legg til. Hvis all informasjon er skrevet inn og korrekt vil bruker bli sendt tilbake til listen, hvis ikke vil en pop-up feilmelding be deg prøve på nytt (se figur 8).</w:t>
       </w:r>
     </w:p>
     <w:p>
+      <w:pPr>
+        <w:spacing w:line="259" w:lineRule="auto"/>
+      </w:pPr>
       <w:r>
         <w:lastRenderedPageBreak/>
         <w:drawing>
@@ -16325,6 +17493,7 @@
     </w:p>
     <w:p>
       <w:pPr>
+        <w:spacing w:line="259" w:lineRule="auto"/>
         <w:rPr>
           <w:i/>
           <w:iCs/>
@@ -16382,6 +17551,9 @@
       </w:r>
     </w:p>
     <w:p>
+      <w:pPr>
+        <w:spacing w:line="259" w:lineRule="auto"/>
+      </w:pPr>
       <w:r>
         <w:lastRenderedPageBreak/>
         <w:drawing>
@@ -16423,6 +17595,7 @@
     </w:p>
     <w:p>
       <w:pPr>
+        <w:spacing w:line="259" w:lineRule="auto"/>
         <w:rPr>
           <w:i/>
           <w:iCs/>
@@ -16475,6 +17648,9 @@
       </w:r>
     </w:p>
     <w:p>
+      <w:pPr>
+        <w:spacing w:line="259" w:lineRule="auto"/>
+      </w:pPr>
       <w:r>
         <w:t xml:space="preserve"> </w:t>
       </w:r>
@@ -16518,6 +17694,7 @@
     </w:p>
     <w:p>
       <w:pPr>
+        <w:spacing w:line="259" w:lineRule="auto"/>
         <w:rPr>
           <w:i/>
           <w:iCs/>
@@ -16570,6 +17747,9 @@
       </w:r>
     </w:p>
     <w:p>
+      <w:pPr>
+        <w:spacing w:line="259" w:lineRule="auto"/>
+      </w:pPr>
       <w:r>
         <w:lastRenderedPageBreak/>
         <w:drawing>
@@ -16611,6 +17791,7 @@
     </w:p>
     <w:p>
       <w:pPr>
+        <w:spacing w:line="259" w:lineRule="auto"/>
         <w:rPr>
           <w:i/>
           <w:iCs/>
@@ -16663,6 +17844,9 @@
       </w:r>
     </w:p>
     <w:p>
+      <w:pPr>
+        <w:spacing w:line="259" w:lineRule="auto"/>
+      </w:pPr>
       <w:r>
         <w:drawing>
           <wp:inline distT="0" distB="0" distL="0" distR="0" wp14:anchorId="13FA5D0B" wp14:editId="06D03475">
@@ -16703,6 +17887,7 @@
     </w:p>
     <w:p>
       <w:pPr>
+        <w:spacing w:line="259" w:lineRule="auto"/>
         <w:rPr>
           <w:i/>
           <w:iCs/>
@@ -16757,7 +17942,18 @@
     <w:p>
       <w:r>
         <w:lastRenderedPageBreak/>
-        <w:t>Fra hovedmenyen for også muligheten for å se min profil, ved å klikke på knappen som angir det. Min profil siden er ment for å vise parkeringer som har vært leiet, samt prisen det kostet (se figur 11). Her har bruker igjen muligheten for å klikke på hovedmeny som sender bruker tilbake til hovedmenyen. Bruker har i tillegg to knapper for aktiverer godkjentbetalingsmidler og deaktiverer godkjentbetalingsmidler, disse styrer også hvilken pop-up som vises etter en parkeringsplass. Betalingsløsningen består av tanken om automatisk betaling, men siden vi tenkte at den automatisk trekk løsningen skulle være styrt av en tredjeparts ordningen er det bare blitt lagt inn knapp som aktiverer de to stadier. Er godkjent betalingsmidler deaktivert vil parkeringer som ikke blir betalt da komme inn i listen som vises i midten av vinduet. Bruker får muligheten for betale disse utestående parkeringer, ved å klikke «betal utestående». Heretter kan to pop-vises. Den ene sier du må aktiverer godkjente betalingsmidler om denne ikke er aktivert. Den andre vil si alt er blitt betalt.</w:t>
+        <w:t xml:space="preserve">Fra hovedmenyen for også muligheten for å se min profil, ved å klikke på knappen som angir det. Min profil siden er ment for å vise parkeringer som har vært leiet, samt prisen det kostet (se figur 11). Her har bruker igjen muligheten for å klikke på hovedmeny som sender bruker tilbake til hovedmenyen. Bruker har i tillegg to knapper for aktiverer godkjentbetalingsmidler og deaktiverer godkjentbetalingsmidler, disse styrer også hvilken pop-up som vises etter en parkeringsplass. Betalingsløsningen består av tanken om automatisk betaling, men siden vi tenkte at den automatisk trekk løsningen skulle være styrt av en tredjeparts ordningen er det bare blitt lagt inn knapp som aktiverer de to stadier. Er godkjent betalingsmidler deaktivert vil parkeringer som ikke blir betalt da komme inn i listen som vises i midten av vinduet. Bruker får muligheten for </w:t>
+      </w:r>
+      <w:proofErr w:type="gramStart"/>
+      <w:r>
+        <w:t>betale</w:t>
+      </w:r>
+      <w:proofErr w:type="gramEnd"/>
+      <w:r>
+        <w:t xml:space="preserve"> disse utestående parkeringer, ved å klikke «betal utestående». Heretter kan to pop-vises. Den ene sier du må aktiverer godkjente betalingsmidler om denne ikke er aktivert. Den andre vil si alt er blitt betalt.</w:t>
+      </w:r>
+      <w:r>
+        <w:t xml:space="preserve"> </w:t>
       </w:r>
     </w:p>
     <w:p>
@@ -16806,6 +18002,7 @@
     </w:p>
     <w:p>
       <w:pPr>
+        <w:spacing w:line="259" w:lineRule="auto"/>
         <w:rPr>
           <w:i/>
           <w:iCs/>
@@ -16816,6 +18013,7 @@
           <w:i/>
           <w:iCs/>
         </w:rPr>
+        <w:lastRenderedPageBreak/>
         <w:t xml:space="preserve">Figur </w:t>
       </w:r>
       <w:r>
@@ -16882,7 +18080,6 @@
     </w:p>
     <w:p>
       <w:r>
-        <w:lastRenderedPageBreak/>
         <w:drawing>
           <wp:inline distT="0" distB="0" distL="0" distR="0" wp14:anchorId="4072A0B4" wp14:editId="088BEAEB">
             <wp:extent cx="5943600" cy="5449570"/>
@@ -16922,6 +18119,7 @@
     </w:p>
     <w:p>
       <w:pPr>
+        <w:spacing w:line="259" w:lineRule="auto"/>
         <w:rPr>
           <w:i/>
           <w:iCs/>
@@ -17015,6 +18213,7 @@
     </w:p>
     <w:p>
       <w:pPr>
+        <w:spacing w:line="259" w:lineRule="auto"/>
         <w:rPr>
           <w:i/>
           <w:iCs/>
@@ -17107,6 +18306,7 @@
     </w:p>
     <w:p>
       <w:pPr>
+        <w:spacing w:line="259" w:lineRule="auto"/>
         <w:rPr>
           <w:i/>
           <w:iCs/>
@@ -17263,7 +18463,15 @@
     </w:p>
     <w:p>
       <w:r>
-        <w:t xml:space="preserve">Innlegging av nye parkeringsplasser har inngangspunkt i innlegging skjemaet i utleier delen av GUI. Når informasjon til den nye parkeringsplassen er fylt inn blir informasjonen samlet i en </w:t>
+        <w:t xml:space="preserve">Innlegging av nye parkeringsplasser har inngangspunkt i innlegging skjemaet i utleier delen av GUI. Når informasjon til den nye parkeringsplassen er fylt </w:t>
+      </w:r>
+      <w:proofErr w:type="gramStart"/>
+      <w:r>
+        <w:t>inn</w:t>
+      </w:r>
+      <w:proofErr w:type="gramEnd"/>
+      <w:r>
+        <w:t xml:space="preserve"> blir informasjonen samlet i en </w:t>
       </w:r>
       <w:proofErr w:type="spellStart"/>
       <w:r>
@@ -17299,6 +18507,7 @@
       </w:r>
       <w:proofErr w:type="spellStart"/>
       <w:r>
+        <w:lastRenderedPageBreak/>
         <w:t>ListRepository</w:t>
       </w:r>
       <w:proofErr w:type="spellEnd"/>
@@ -17316,12 +18525,12 @@
     </w:p>
     <w:p>
       <w:pPr>
+        <w:spacing w:line="259" w:lineRule="auto"/>
         <w:rPr>
           <w:lang w:val="en-US"/>
         </w:rPr>
       </w:pPr>
       <w:r>
-        <w:lastRenderedPageBreak/>
         <w:drawing>
           <wp:inline distT="0" distB="0" distL="0" distR="0" wp14:anchorId="171C2D5F" wp14:editId="2F054B03">
             <wp:extent cx="2572109" cy="4848902"/>
@@ -17361,6 +18570,7 @@
     </w:p>
     <w:p>
       <w:pPr>
+        <w:spacing w:line="259" w:lineRule="auto"/>
         <w:rPr>
           <w:i/>
           <w:iCs/>
@@ -17432,6 +18642,7 @@
     </w:p>
     <w:p>
       <w:pPr>
+        <w:spacing w:line="259" w:lineRule="auto"/>
         <w:rPr>
           <w:lang w:val="en-US"/>
         </w:rPr>
@@ -17526,7 +18737,11 @@
     </w:p>
     <w:p>
       <w:r>
-        <w:t xml:space="preserve">Endring av parkeringsplasser skjer også i et skjema som ved innlegging av en ny parkeringsplass, men finnes et annet sted. Dette skjema finnes når man trykker endre, i den detaljerte visning av parkeringsplassen for utleier. Skjemaet skiller seg også ut for innlegging av ny parkeringsplass på den måten at all informasjonen som parkeringsplassen hadde fra før står i skjemaets tekstbokser. Når det klikkes endre parkeringsplass er stegene veldig like stegene for innlegging av parkeringsplass. Informasjonen blir sendt til ParkingController for validering og typecasting, deretter blir informasjonen sendt videre til </w:t>
+        <w:t xml:space="preserve">Endring av parkeringsplasser skjer også i et skjema som ved innlegging av en ny parkeringsplass, men finnes et annet sted. Dette skjema finnes når man trykker endre, i den detaljerte visning av parkeringsplassen for utleier. Skjemaet skiller seg også ut for innlegging </w:t>
+      </w:r>
+      <w:r>
+        <w:lastRenderedPageBreak/>
+        <w:t xml:space="preserve">av ny parkeringsplass på den måten at all informasjonen som parkeringsplassen hadde fra før står i skjemaets tekstbokser. Når det klikkes endre parkeringsplass er stegene veldig like stegene for innlegging av parkeringsplass. Informasjonen blir sendt til ParkingController for validering og typecasting, deretter blir informasjonen sendt videre til </w:t>
       </w:r>
       <w:proofErr w:type="spellStart"/>
       <w:r>
@@ -17534,11 +18749,7 @@
       </w:r>
       <w:proofErr w:type="spellEnd"/>
       <w:r>
-        <w:t xml:space="preserve"> som finner frem den riktige parkeringsplassen. For å finne den riktige parkeringsplass brukes id </w:t>
-      </w:r>
-      <w:r>
-        <w:lastRenderedPageBreak/>
-        <w:t xml:space="preserve">som parkeringsplassen fikk tildelt, da den først ble laget. Det går ikke an å endre på </w:t>
+        <w:t xml:space="preserve"> som finner frem den riktige parkeringsplassen. For å finne den riktige parkeringsplass brukes id som parkeringsplassen fikk tildelt, da den først ble laget. Det går ikke an å endre på </w:t>
       </w:r>
       <w:proofErr w:type="spellStart"/>
       <w:r>
@@ -17638,6 +18849,7 @@
     </w:p>
     <w:p>
       <w:r>
+        <w:lastRenderedPageBreak/>
         <w:t xml:space="preserve">Det er to forskjellige måter parkeringsplasser vises frem på, i en liste eller en detaljert parkeringsplass om gangen. Begge stegene er ganske like. Hvis bruker som leier eksempelvis trykker på lei parkering, skal parkeringen vises i detalj før bruker klikker bekreft.  Får å vise parkeringen i detalj må GUI få den individuelle parkeringsplassen detaljer. Først og fremst når lei parkeringsknappen trykkes vil en funksjon bli aktivert som kommer til å fjerne alt som var på siden og deretter bygge den opp på nytt. Fra den forrige siden vil den ha fått en id, denne id er gjemt i selve knappen slik at når knappen trykkes vil den vite hvilken parkeringsplass den skal vise med </w:t>
       </w:r>
       <w:proofErr w:type="spellStart"/>
@@ -17678,11 +18890,7 @@
       </w:r>
       <w:proofErr w:type="spellEnd"/>
       <w:r>
-        <w:t xml:space="preserve"> til ParkingController som sender den videre til GUI. GUI vil ta imot denne og </w:t>
-      </w:r>
-      <w:r>
-        <w:lastRenderedPageBreak/>
-        <w:t>bygge opp GUI utfra informasjonen som parkeringsplassen har. Dvs. den vil vise navn, adresse og bilde i tillegg til andre felter som hører til parkeringsplassen (se figur 2). Dette skjer ved visning av en parkeringsplass, siden er og metoden er den samme for utleier siden bortsett fra at de to knapper er bygget opp med forskjellige knapper å klikke på (se figur 9).</w:t>
+        <w:t xml:space="preserve"> til ParkingController som sender den videre til GUI. GUI vil ta imot denne og bygge opp GUI utfra informasjonen som parkeringsplassen har. Dvs. den vil vise navn, adresse og bilde i tillegg til andre felter som hører til parkeringsplassen (se figur 2). Dette skjer ved visning av en parkeringsplass, siden er og metoden er den samme for utleier siden bortsett fra at de to knapper er bygget opp med forskjellige knapper å klikke på (se figur 9).</w:t>
       </w:r>
     </w:p>
     <w:p>
@@ -17716,11 +18924,13 @@
     </w:p>
     <w:p>
       <w:pPr>
+        <w:spacing w:line="259" w:lineRule="auto"/>
         <w:rPr>
           <w:lang w:val="en-US"/>
         </w:rPr>
       </w:pPr>
       <w:r>
+        <w:lastRenderedPageBreak/>
         <w:drawing>
           <wp:inline distT="0" distB="0" distL="0" distR="0" wp14:anchorId="3566F43D" wp14:editId="49B48C0C">
             <wp:extent cx="3543795" cy="1905266"/>
@@ -17907,6 +19117,7 @@
     </w:p>
     <w:p>
       <w:pPr>
+        <w:spacing w:line="259" w:lineRule="auto"/>
         <w:rPr>
           <w:i/>
           <w:iCs/>
@@ -17968,6 +19179,7 @@
     </w:p>
     <w:p>
       <w:pPr>
+        <w:spacing w:line="259" w:lineRule="auto"/>
         <w:rPr>
           <w:lang w:val="en-US"/>
         </w:rPr>
@@ -18103,11 +19315,8 @@
     </w:p>
     <w:p>
       <w:r>
-        <w:t xml:space="preserve">For å slå av og på godkjente betalingsmidler må brukeren inn på min profil side. Øverst på denne side ses to knapper aktiver og deaktiver godkjente betalingsmidler. Ved klikk på disse endres programmet til å oppføre seg som godkjente betalingsmidler er gitt eller hvis de ikke var gitt. I tillegg vil det i midten av siden bli vist en liste med de betalinger som ikke har blitt betalt som resultat av at godkjente parkeringsmidler ikke var gitt. Slår bruker på godkjente parkeringsmidler vil de neste parkeringer bli automatisk betalt. Men for å betale forrige ikke betalte parkeringsplasser må bruker klikke på knappen «betal utestående». I tillegg må </w:t>
-      </w:r>
-      <w:r>
         <w:lastRenderedPageBreak/>
-        <w:t xml:space="preserve">godkjente betalingsmidler også være på for å kunne betale. Hvis ikke godkjente betalingsmidler er på får man bare en pop-up, som sier dette må bli aktivert før det kan betales. Når betalingen endelig skjer ved klikk på «betal utestående» og godkjente betalingsmidler er aktivert, vil de først bli sendt beskjed til ParkingController. ParkingController vil aktivere en funksjon i </w:t>
+        <w:t xml:space="preserve">For å slå av og på godkjente betalingsmidler må brukeren inn på min profil side. Øverst på denne side ses to knapper aktiver og deaktiver godkjente betalingsmidler. Ved klikk på disse endres programmet til å oppføre seg som godkjente betalingsmidler er gitt eller hvis de ikke var gitt. I tillegg vil det i midten av siden bli vist en liste med de betalinger som ikke har blitt betalt som resultat av at godkjente parkeringsmidler ikke var gitt. Slår bruker på godkjente parkeringsmidler vil de neste parkeringer bli automatisk betalt. Men for å betale forrige ikke betalte parkeringsplasser må bruker klikke på knappen «betal utestående». I tillegg må godkjente betalingsmidler også være på for å kunne betale. Hvis ikke godkjente betalingsmidler er på får man bare en pop-up, som sier dette må bli aktivert før det kan betales. Når betalingen endelig skjer ved klikk på «betal utestående» og godkjente betalingsmidler er aktivert, vil de først bli sendt beskjed til ParkingController. ParkingController vil aktivere en funksjon i </w:t>
       </w:r>
       <w:proofErr w:type="spellStart"/>
       <w:r>
@@ -18128,6 +19337,7 @@
     </w:p>
     <w:p>
       <w:pPr>
+        <w:spacing w:line="259" w:lineRule="auto"/>
         <w:rPr>
           <w:lang w:val="en-US"/>
         </w:rPr>
@@ -18172,6 +19382,7 @@
     </w:p>
     <w:p>
       <w:pPr>
+        <w:spacing w:line="259" w:lineRule="auto"/>
         <w:rPr>
           <w:i/>
           <w:iCs/>
@@ -18263,11 +19474,19 @@
       </w:r>
       <w:proofErr w:type="spellEnd"/>
       <w:r>
-        <w:t xml:space="preserve">). Dette vil si at prototypen vår er laget med hensikt å være en liten del av det ferdige programmet, men som fremdeles tilfører verdi for den som bruker programmet. Med dette er det også gjort noen forenklinger for å raskest mulig kunne vise funksjonalitet og tilføre verdi for brukeren. Slik programmet er laget nå kommuniserer programmet ikke med noe utenfor selve programmet, og all data lagres lokalt. I det endelige programmet ville systemet hatt en mye større dataflyt inn og ut av programmet. Programmet ville trolig blitt optimalisert for å både kunne bli lastet ned som en app på mobile enheter, og i tillegg kunne brukes som en nettløsning. Brukergrensesnittet på programmet ville og blitt oppdatert og gjort mer brukervennlig, og lagt mer fokus på design. Programmet ville og blitt koblet opp mot en database, slik at all lagring foregikk på en server, og ikke lokalt på enheten. Programmet ville blitt koblet opp mot en tredjepart som håndterer betaling og betalingsinformasjon for oss. Dette er det laget noe kode for i prototypen, for å vise funksjonalitet. Ved å overlate dette til en annen tjeneste ville systemet fått en god løsning på betaling. Dette ville medført at kunden kunne være trygg på at betalingen ble gjort på riktig måte, og at det kunne brukes tjenester der kunde muligens allerede har lagret sine betalingsopplysninger fra før. Dette ville også ført til at det under utviklingen av programmet ikke trengte bli brukt like mye tid på utvikling mot betalingen, noe som ville vært kostnadsbesparende. Programmet ville og koblet opp mot en kart-tjeneste for å enklere kunne vise parkeringsplassene i et kart for brukeren. Her igjen ville det </w:t>
+        <w:t xml:space="preserve">). Dette vil si at prototypen vår er laget med hensikt å være en liten del av det ferdige programmet, men som fremdeles tilfører verdi for den som bruker programmet. Med dette er det også gjort noen forenklinger for å raskest mulig kunne vise funksjonalitet og tilføre verdi for brukeren. Slik programmet er laget nå kommuniserer programmet ikke med noe utenfor selve programmet, og all data </w:t>
       </w:r>
       <w:r>
         <w:lastRenderedPageBreak/>
-        <w:t>være fordelaktig da etablerte karttjenester har gode kartløsninger, med forskjellige karttyper, og mulighet for å vise fremkommelighet og trafikk i området.</w:t>
+        <w:t xml:space="preserve">lagres lokalt. I det endelige programmet ville systemet hatt en mye større dataflyt inn og ut av programmet. Programmet ville trolig blitt optimalisert for å både kunne bli lastet ned som en app på mobile enheter, og i tillegg kunne brukes som en nettløsning. Brukergrensesnittet på programmet ville og blitt oppdatert og gjort mer brukervennlig, og lagt mer </w:t>
+      </w:r>
+      <w:proofErr w:type="gramStart"/>
+      <w:r>
+        <w:t>fokus</w:t>
+      </w:r>
+      <w:proofErr w:type="gramEnd"/>
+      <w:r>
+        <w:t xml:space="preserve"> på design. Programmet ville og blitt koblet opp mot en database, slik at all lagring foregikk på en server, og ikke lokalt på enheten. Programmet ville blitt koblet opp mot en tredjepart som håndterer betaling og betalingsinformasjon for oss. Dette er det laget noe kode for i prototypen, for å vise funksjonalitet. Ved å overlate dette til en annen tjeneste ville systemet fått en god løsning på betaling. Dette ville medført at kunden kunne være trygg på at betalingen ble gjort på riktig måte, og at det kunne brukes tjenester der kunde muligens allerede har lagret sine betalingsopplysninger fra før. Dette ville også ført til at det under utviklingen av programmet ikke trengte bli brukt like mye tid på utvikling mot betalingen, noe som ville vært kostnadsbesparende. Programmet ville og koblet opp mot en kart-tjeneste for å enklere kunne vise parkeringsplassene i et kart for brukeren. Her igjen ville det være fordelaktig da etablerte karttjenester har gode kartløsninger, med forskjellige karttyper, og mulighet for å vise fremkommelighet og trafikk i området.</w:t>
       </w:r>
     </w:p>
     <w:p/>
@@ -18334,7 +19553,19 @@
         <w:ind w:left="708"/>
       </w:pPr>
       <w:r>
-        <w:t>I vår prototype har vi valgt å kun ha en bruker, og vise frem all funksjonalitet en bruker kan gjøre, fremfor å legge inn et brukersystem. Dette både fordi vi mener det i en MVP ikke tilfører nok verdi i forhold til hvor mye tid det tar. I en reel situasjon kunne det og hendt at man hadde brukt eksisterende bruker-systemer, slik som Facebook eller google og integrert mot deres innloggings-løsning.</w:t>
+        <w:t xml:space="preserve">I vår prototype har vi valgt å kun ha en bruker, og vise frem all funksjonalitet en bruker kan gjøre, fremfor å legge inn et brukersystem. Dette både fordi vi mener det i en MVP ikke tilfører nok verdi i forhold til hvor mye tid det tar. I en reel situasjon </w:t>
+      </w:r>
+      <w:r>
+        <w:lastRenderedPageBreak/>
+        <w:t xml:space="preserve">kunne det og hendt at man hadde brukt eksisterende bruker-systemer, slik som Facebook eller google og </w:t>
+      </w:r>
+      <w:proofErr w:type="gramStart"/>
+      <w:r>
+        <w:t>integrert</w:t>
+      </w:r>
+      <w:proofErr w:type="gramEnd"/>
+      <w:r>
+        <w:t xml:space="preserve"> mot deres innloggings-løsning.</w:t>
       </w:r>
     </w:p>
     <w:p>
@@ -18426,11 +19657,7 @@
         <w:ind w:left="708"/>
       </w:pPr>
       <w:r>
-        <w:t xml:space="preserve">Som beskrevet over, er dette noe vi hadde brukt et tredjepartsystem til. Tanken bak betalingen i systemet er at betalingen hovedsakelig trekkes fra et bankkort man har lagt inn i betalingstjenesten, og at den kun forteller oss om det er godkjente eller ikke-godkjente opplysninger (det de to knappene i min profil representerer). Dersom man stopper en parkering med ikke-godkjente opplysninger, vil man få en feilmelding ved stoppet parkering, og betalingen legges i en liste i min profil. Herfra kan man betalte for alle ubetalte parkeringer når man har lagt inn godkjente betalingsopplysninger igjen. I MVPen er det ikke begrenset hvor mange parkeringer som kan ligge i listen, og man kan starte så mange parkeringer til man vil, men i et </w:t>
-      </w:r>
-      <w:r>
-        <w:lastRenderedPageBreak/>
-        <w:t>videreutvikling av systemet ville det vært noen form for sikkerhet eller auto-fakturaer på disse som hindret for mange ubetalte parkeringer.</w:t>
+        <w:t>Som beskrevet over, er dette noe vi hadde brukt et tredjepartsystem til. Tanken bak betalingen i systemet er at betalingen hovedsakelig trekkes fra et bankkort man har lagt inn i betalingstjenesten, og at den kun forteller oss om det er godkjente eller ikke-godkjente opplysninger (det de to knappene i min profil representerer). Dersom man stopper en parkering med ikke-godkjente opplysninger, vil man få en feilmelding ved stoppet parkering, og betalingen legges i en liste i min profil. Herfra kan man betalte for alle ubetalte parkeringer når man har lagt inn godkjente betalingsopplysninger igjen. I MVPen er det ikke begrenset hvor mange parkeringer som kan ligge i listen, og man kan starte så mange parkeringer til man vil, men i et videreutvikling av systemet ville det vært noen form for sikkerhet eller auto-fakturaer på disse som hindret for mange ubetalte parkeringer.</w:t>
       </w:r>
     </w:p>
     <w:p>
@@ -18466,7 +19693,11 @@
       </w:r>
       <w:proofErr w:type="spellEnd"/>
       <w:r>
-        <w:t xml:space="preserve">. Dette er en forenkling brukt i prototypen, for å få ordentlig lagring, uten å måtte håndtere databaser og større slike lagringssystemer. På grunn av god lag-deling er det ingen problem å bytte ut </w:t>
+        <w:t xml:space="preserve">. Dette er en forenkling brukt i prototypen, for å få ordentlig lagring, uten å måtte håndtere </w:t>
+      </w:r>
+      <w:r>
+        <w:lastRenderedPageBreak/>
+        <w:t xml:space="preserve">databaser og større slike lagringssystemer. På grunn av god lag-deling er det ingen problem å bytte ut </w:t>
       </w:r>
       <w:proofErr w:type="spellStart"/>
       <w:r>
@@ -18573,7 +19804,6 @@
     <w:p>
       <w:pPr>
         <w:pStyle w:val="Overskrift2"/>
-        <w:spacing w:line="360" w:lineRule="auto"/>
       </w:pPr>
       <w:bookmarkStart w:id="32" w:name="_Toc57191345"/>
       <w:r>
@@ -18591,16 +19821,16 @@
     </w:p>
     <w:p>
       <w:r>
-        <w:t>I prototypen valgte vi at å lage en bruker-klasse ikke var viktig akkurat for prototypen. Det var fortsatt mulig å vise frem hvordan programmet kommer til å se ut når det er ferdig. Men dette er en svakhet til prototypen. Ingen bruker klasse betyr altså vi ikke vil kunne teste hvordan systemet ser ut når vi har flere brukere. Det ses også i systemet direkte ved at parkeringsplasser som legges inn er de parkeringsplasser som man kan leie. Dette valget er med mening siden at bruker klassen ikke får verdi, før vi kan koble det opp servere som gjør vi kan gi forskjellige brukere forskjellige parkeringsplasser. Denne svakhet forsvinner når vi kan koble oss til en server og blir tvunget til å dele opp parkeringsplasser på brukere.</w:t>
+        <w:t xml:space="preserve">I prototypen valgte vi at å lage en bruker-klasse ikke var viktig akkurat for prototypen. Det var fortsatt mulig å vise frem hvordan programmet kommer til å se ut når det er ferdig. Men dette er en svakhet til prototypen. Ingen bruker klasse betyr altså vi ikke vil kunne teste hvordan systemet ser ut når vi har flere brukere. Det ses også i systemet direkte ved at parkeringsplasser som legges inn er de parkeringsplasser som man kan leie. Dette valget er </w:t>
+      </w:r>
+      <w:r>
+        <w:lastRenderedPageBreak/>
+        <w:t>med mening siden at bruker klassen ikke får verdi, før vi kan koble det opp servere som gjør vi kan gi forskjellige brukere forskjellige parkeringsplasser. Denne svakhet forsvinner når vi kan koble oss til en server og blir tvunget til å dele opp parkeringsplasser på brukere.</w:t>
       </w:r>
     </w:p>
     <w:p>
       <w:r>
-        <w:lastRenderedPageBreak/>
-        <w:t>Prototypen har en betalingsløsning i form av en klasse som styrer betalingsdelen i GUI. Denne bruker en True eller False variabel som avgjør om brukeren får betalt for parkeringen eller ikke.</w:t>
-      </w:r>
-      <w:r>
-        <w:t xml:space="preserve"> Ideelt burde dette muligens vært en mer utvidet løsning, da dagens løsning </w:t>
+        <w:t xml:space="preserve">Prototypen har en betalingsløsning i form av en klasse som styrer betalingsdelen i GUI. Denne bruker en True eller False variabel som avgjør om brukeren får betalt for parkeringen eller ikke. Ideelt burde dette muligens vært en mer utvidet løsning, da dagens løsning </w:t>
       </w:r>
       <w:r>
         <w:t>bryter SRP-prinsippet</w:t>
@@ -19383,7 +20613,10 @@
   <w:style w:type="paragraph" w:default="1" w:styleId="Normal">
     <w:name w:val="Normal"/>
     <w:qFormat/>
-    <w:rsid w:val="00B505C0"/>
+    <w:rsid w:val="0091663E"/>
+    <w:pPr>
+      <w:spacing w:line="360" w:lineRule="auto"/>
+    </w:pPr>
     <w:rPr>
       <w:sz w:val="24"/>
     </w:rPr>
@@ -19770,7 +21003,7 @@
     <w:charset w:val="00"/>
     <w:family w:val="roman"/>
     <w:pitch w:val="variable"/>
-    <w:sig w:usb0="E0002EFF" w:usb1="C000785B" w:usb2="00000009" w:usb3="00000000" w:csb0="000001FF" w:csb1="00000000"/>
+    <w:sig w:usb0="E0002AFF" w:usb1="C0007843" w:usb2="00000009" w:usb3="00000000" w:csb0="000001FF" w:csb1="00000000"/>
   </w:font>
   <w:font w:name="Courier New">
     <w:panose1 w:val="02070309020205020404"/>
@@ -19791,14 +21024,14 @@
     <w:charset w:val="00"/>
     <w:family w:val="swiss"/>
     <w:pitch w:val="variable"/>
-    <w:sig w:usb0="E4002EFF" w:usb1="C000247B" w:usb2="00000009" w:usb3="00000000" w:csb0="000001FF" w:csb1="00000000"/>
+    <w:sig w:usb0="E0002AFF" w:usb1="4000ACFF" w:usb2="00000001" w:usb3="00000000" w:csb0="000001FF" w:csb1="00000000"/>
   </w:font>
   <w:font w:name="Calibri Light">
     <w:panose1 w:val="020F0302020204030204"/>
     <w:charset w:val="00"/>
     <w:family w:val="swiss"/>
     <w:pitch w:val="variable"/>
-    <w:sig w:usb0="E4002EFF" w:usb1="C000247B" w:usb2="00000009" w:usb3="00000000" w:csb0="000001FF" w:csb1="00000000"/>
+    <w:sig w:usb0="A0002AEF" w:usb1="4000207B" w:usb2="00000000" w:usb3="00000000" w:csb0="000001FF" w:csb1="00000000"/>
   </w:font>
 </w:fonts>
 </file>

</xml_diff>

<commit_message>
flyttet setup.py til ytterste mappe og oppdatert doku
</commit_message>
<xml_diff>
--- a/Dokumentasjon_ParkX.docx
+++ b/Dokumentasjon_ParkX.docx
@@ -3588,6 +3588,11 @@
       </w:r>
     </w:p>
     <w:p>
+      <w:r>
+        <w:t>I det endelige systemet ville man også hatt avhengigheter mot kartsystemet vi hadde brukt. Programmet ville trolig kjørt på en ekstern server og dataene hadde blitt lagret i en database eksternt.</w:t>
+      </w:r>
+    </w:p>
+    <w:p>
       <w:pPr>
         <w:pStyle w:val="Overskrift2"/>
       </w:pPr>
@@ -3720,7 +3725,19 @@
         <w:t xml:space="preserve">For at disse skal fungere må man pr produksjonsdato for prototypen bruke Python 3.7. </w:t>
       </w:r>
       <w:r>
-        <w:t>Les mer om oppsett av miljø og setup.py i kom i gang med systemet seksjonen.</w:t>
+        <w:t xml:space="preserve">Les mer om oppsett av miljø og setup.py i </w:t>
+      </w:r>
+      <w:r>
+        <w:t>«</w:t>
+      </w:r>
+      <w:r>
+        <w:t>kom i gang</w:t>
+      </w:r>
+      <w:r>
+        <w:t>»</w:t>
+      </w:r>
+      <w:r>
+        <w:t xml:space="preserve"> seksjonen.</w:t>
       </w:r>
     </w:p>
     <w:p/>
@@ -19415,15 +19432,13 @@
     </w:p>
     <w:p>
       <w:r>
-        <w:t xml:space="preserve">Når programvaren er oppe og kjører vil du </w:t>
-      </w:r>
-      <w:proofErr w:type="spellStart"/>
-      <w:r>
-        <w:t>få</w:t>
-      </w:r>
-      <w:proofErr w:type="spellEnd"/>
-      <w:r>
-        <w:t xml:space="preserve"> ett vindu opp på skjermen med knappene “Leier”, “Utleier” og “Min Profil”. Du kan nå klikke deg gjennom programmet og teste ut de forskjellige funksjonene i programvaren som å legge til nye parkeringsplasser som en “utleier” og så leie dem som en “leier” og se hvordan prisen blir beregnet basert på hvor lenge du leier den for. Du kan også som en utleier fjerne eller endre på detaljene til parkeringsplassene du har lagt ut. </w:t>
+        <w:t xml:space="preserve">Når programvaren er oppe og kjører vil du få </w:t>
+      </w:r>
+      <w:r>
+        <w:t xml:space="preserve">opp </w:t>
+      </w:r>
+      <w:r>
+        <w:t xml:space="preserve">ett vindu på skjermen med knappene “Leier”, “Utleier” og “Min Profil”. Du kan nå klikke deg gjennom programmet og teste ut de forskjellige funksjonene i programvaren som å legge til nye parkeringsplasser som en “utleier” og så leie dem som en “leier” og se hvordan prisen blir beregnet basert på hvor lenge du leier den for. Du kan også som en utleier fjerne eller endre på detaljene til parkeringsplassene du har lagt ut. </w:t>
       </w:r>
       <w:proofErr w:type="spellStart"/>
       <w:r>
@@ -19534,15 +19549,13 @@
       </w:r>
       <w:proofErr w:type="spellEnd"/>
       <w:r>
-        <w:t xml:space="preserve">». Når du har klikket på den så kan du se at det øverste feltet på høyreside av dette vinduet har ett lite </w:t>
-      </w:r>
-      <w:proofErr w:type="spellStart"/>
-      <w:r>
-        <w:t>icon</w:t>
-      </w:r>
-      <w:proofErr w:type="spellEnd"/>
-      <w:r>
-        <w:t xml:space="preserve"> av en mappe </w:t>
+        <w:t>». Når du har klikket på den så kan du se at det øverste feltet på høyreside av dette vinduet har ett lite i</w:t>
+      </w:r>
+      <w:r>
+        <w:t>k</w:t>
+      </w:r>
+      <w:r>
+        <w:t xml:space="preserve">on av en mappe </w:t>
       </w:r>
       <w:r>
         <w:lastRenderedPageBreak/>
@@ -19550,7 +19563,13 @@
       </w:r>
       <w:proofErr w:type="spellStart"/>
       <w:r>
-        <w:t>parx_kode</w:t>
+        <w:t>par</w:t>
+      </w:r>
+      <w:r>
+        <w:t>k</w:t>
+      </w:r>
+      <w:r>
+        <w:t>x_kode</w:t>
       </w:r>
       <w:proofErr w:type="spellEnd"/>
       <w:r>
@@ -19586,7 +19605,13 @@
     </w:p>
     <w:p>
       <w:r>
-        <w:t>ParkX består av flere individuelle deler kalt klasser som kommunisere med hverandre. Hver del har ansvaret for en spesiell del av det systemet gjør. Sammen sørger alle klassene for å lage et større system som tilfredsstiller flere krav.</w:t>
+        <w:t>ParkX består av flere individuelle deler kalt klasser som kommunisere med hverandre. Hver del har ansvaret for en spesiell del av det systemet gjør. Sammen sørger alle klassene for å lage et større syste</w:t>
+      </w:r>
+      <w:r>
+        <w:t>m</w:t>
+      </w:r>
+      <w:r>
+        <w:t>.</w:t>
       </w:r>
     </w:p>
     <w:p>
@@ -19609,7 +19634,13 @@
       </w:r>
       <w:proofErr w:type="spellEnd"/>
       <w:r>
-        <w:t>, antall og om parkeringsplassen er i bruk. Hver parkeringsplass har også en id som brukes, hyppig i bruk av andre klasser for å få takk i den riktige parkeringsplass. I tillegg holder også Parkingplace funksjonalitet til å manipulere denne data. Eksempelvis, kan Parkingplace oppdaterer sin egen status til si om parkering er blitt startet av en annen bruker, eller sagt på en annen måte om parkeringsplassen er i bruk. I tillegg til å endre statusen til motsatt vei, altså at parkeringsplassen ikke lengere er i bruk. Hovedjobben til Parkingplace er holde den individuelle data for hver parkeringsplass, som enkelt kan trekkes ut og brukes av andre klasser.</w:t>
+        <w:t>, antall og om parkeringsplassen er i bruk. Hver parkeringsplass har også en id som brukes hyppig av andre klasser for å få takk i den riktige parkeringsplass. I tillegg holder også Parkingplace funksjonalitet til å manipulere denne data. Eksempelvis, kan Parkingplace oppdaterer sin egen status til si om parkering er blitt startet av en annen bruker, eller sagt på en annen måte</w:t>
+      </w:r>
+      <w:r>
+        <w:t>,</w:t>
+      </w:r>
+      <w:r>
+        <w:t xml:space="preserve"> om parkeringsplassen er i bruk. I tillegg til å endre statusen til motsatt vei, altså at parkeringsplassen ikke lengere er i bruk. Hovedjobben til Parkingplace er holde den individuelle data for hver parkeringsplass, som enkelt kan trekkes ut og brukes av andre klasser.</w:t>
       </w:r>
     </w:p>
     <w:p>
@@ -19723,11 +19754,9 @@
       <w:r>
         <w:t xml:space="preserve">. Denne hjelper med å enkelt kunne lage et grafisk </w:t>
       </w:r>
-      <w:proofErr w:type="spellStart"/>
-      <w:r>
-        <w:t>brukergrensensitt</w:t>
-      </w:r>
-      <w:proofErr w:type="spellEnd"/>
+      <w:r>
+        <w:t>brukergrensesnitt</w:t>
+      </w:r>
       <w:r>
         <w:t xml:space="preserve">. </w:t>
       </w:r>
@@ -19798,9 +19827,9 @@
       <w:r>
         <w:lastRenderedPageBreak/>
         <w:drawing>
-          <wp:inline distT="0" distB="0" distL="0" distR="0" wp14:anchorId="4D2CDED5" wp14:editId="4CAD0E3E">
-            <wp:extent cx="2992582" cy="3104485"/>
-            <wp:effectExtent l="0" t="0" r="0" b="1270"/>
+          <wp:inline distT="0" distB="0" distL="0" distR="0" wp14:anchorId="4D2CDED5" wp14:editId="67B29D06">
+            <wp:extent cx="3830067" cy="3973286"/>
+            <wp:effectExtent l="0" t="0" r="0" b="8255"/>
             <wp:docPr id="1" name="Bilde 1"/>
             <wp:cNvGraphicFramePr>
               <a:graphicFrameLocks xmlns:a="http://schemas.openxmlformats.org/drawingml/2006/main" noChangeAspect="1"/>
@@ -19821,7 +19850,7 @@
                   <pic:spPr>
                     <a:xfrm>
                       <a:off x="0" y="0"/>
-                      <a:ext cx="3085626" cy="3201008"/>
+                      <a:ext cx="3990708" cy="4139934"/>
                     </a:xfrm>
                     <a:prstGeom prst="rect">
                       <a:avLst/>
@@ -19921,14 +19950,13 @@
         <w:spacing w:line="259" w:lineRule="auto"/>
       </w:pPr>
       <w:r>
-        <w:lastRenderedPageBreak/>
         <w:t xml:space="preserve"> </w:t>
       </w:r>
       <w:r>
         <w:drawing>
-          <wp:inline distT="0" distB="0" distL="0" distR="0" wp14:anchorId="787AE33D" wp14:editId="04F860A5">
-            <wp:extent cx="5825836" cy="6066091"/>
-            <wp:effectExtent l="0" t="0" r="3810" b="0"/>
+          <wp:inline distT="0" distB="0" distL="0" distR="0" wp14:anchorId="787AE33D" wp14:editId="546181AB">
+            <wp:extent cx="3757773" cy="3912742"/>
+            <wp:effectExtent l="0" t="0" r="0" b="0"/>
             <wp:docPr id="2" name="Bilde 2"/>
             <wp:cNvGraphicFramePr>
               <a:graphicFrameLocks xmlns:a="http://schemas.openxmlformats.org/drawingml/2006/main" noChangeAspect="1"/>
@@ -19949,7 +19977,7 @@
                   <pic:spPr>
                     <a:xfrm>
                       <a:off x="0" y="0"/>
-                      <a:ext cx="5925813" cy="6170191"/>
+                      <a:ext cx="3893171" cy="4053724"/>
                     </a:xfrm>
                     <a:prstGeom prst="rect">
                       <a:avLst/>
@@ -20046,6 +20074,7 @@
     </w:p>
     <w:p>
       <w:r>
+        <w:lastRenderedPageBreak/>
         <w:t xml:space="preserve">ParkingController klassen er et mellom lag mellom </w:t>
       </w:r>
       <w:proofErr w:type="spellStart"/>
@@ -20113,11 +20142,7 @@
         <w:t xml:space="preserve"> kaller dem, som en reaksjon til at bruker gjør noe. ParkingController har også som oppgave å sørge for at informasjon som kommer inn når en parkeringsplass</w:t>
       </w:r>
       <w:r>
-        <w:t xml:space="preserve"> detaljer må </w:t>
-      </w:r>
-      <w:r>
-        <w:lastRenderedPageBreak/>
-        <w:t xml:space="preserve">endres at de kommer inn på riktig form. Når nye parkeringsplasser skal lages, sørger også kontrolleren for å tildele en ny id til den nye parkeringsplassen. ParkingController hovedoppgave er og fungerer som et mellomlag som kan se gjennom dataen som sendes til </w:t>
+        <w:t xml:space="preserve"> detaljer må endres at de kommer inn på riktig form. Når nye parkeringsplasser skal lages, sørger også kontrolleren for å tildele en ny id til den nye parkeringsplassen. ParkingController hovedoppgave er og fungerer som et mellomlag som kan se gjennom dataen som sendes til </w:t>
       </w:r>
       <w:proofErr w:type="spellStart"/>
       <w:r>

</xml_diff>